<commit_message>
starting to adapt facilities and resources from Justin's draft
</commit_message>
<xml_diff>
--- a/2023_08_08_sub_F32/facilities_and_other_resources.docx
+++ b/2023_08_08_sub_F32/facilities_and_other_resources.docx
@@ -93,7 +93,6 @@
     <w:p>
       <w:pPr>
         <w:pStyle w:val="Heading1"/>
-        <w:ind w:left="0"/>
       </w:pPr>
     </w:p>
     <w:p>
@@ -102,13 +101,2003 @@
         <w:ind w:left="0"/>
       </w:pPr>
       <w:r>
-        <w:t>Title</w:t>
-      </w:r>
-    </w:p>
-    <w:p>
-      <w:r>
-        <w:t>text</w:t>
-      </w:r>
+        <w:t>FACILITIES &amp; OTHER RESOURCES</w:t>
+      </w:r>
+    </w:p>
+    <w:p>
+      <w:pPr>
+        <w:pStyle w:val="Default"/>
+        <w:spacing w:after="120"/>
+        <w:ind w:firstLine="0"/>
+        <w:jc w:val="both"/>
+        <w:rPr>
+          <w:rFonts w:ascii="Arial" w:hAnsi="Arial"/>
+          <w:bCs/>
+          <w:sz w:val="22"/>
+          <w:szCs w:val="22"/>
+          <w:u w:val="single"/>
+        </w:rPr>
+      </w:pPr>
+      <w:r>
+        <w:rPr>
+          <w:rFonts w:ascii="Arial" w:hAnsi="Arial"/>
+          <w:bCs/>
+          <w:sz w:val="22"/>
+          <w:szCs w:val="22"/>
+          <w:u w:val="single"/>
+        </w:rPr>
+        <w:t>Institution</w:t>
+      </w:r>
+    </w:p>
+    <w:p>
+      <w:pPr>
+        <w:pStyle w:val="Default"/>
+        <w:ind w:firstLine="0"/>
+        <w:jc w:val="both"/>
+        <w:rPr>
+          <w:rFonts w:ascii="Arial" w:hAnsi="Arial" w:cs="Times New Roman"/>
+          <w:sz w:val="22"/>
+          <w:szCs w:val="22"/>
+        </w:rPr>
+      </w:pPr>
+      <w:r>
+        <w:rPr>
+          <w:rFonts w:ascii="Arial" w:hAnsi="Arial" w:cs="Times New Roman"/>
+          <w:sz w:val="22"/>
+          <w:szCs w:val="22"/>
+        </w:rPr>
+        <w:t>The</w:t>
+      </w:r>
+      <w:r>
+        <w:rPr>
+          <w:rFonts w:ascii="Arial" w:hAnsi="Arial" w:cs="Times New Roman"/>
+          <w:sz w:val="22"/>
+          <w:szCs w:val="22"/>
+        </w:rPr>
+        <w:t xml:space="preserve"> CSHL</w:t>
+      </w:r>
+      <w:r>
+        <w:rPr>
+          <w:rFonts w:ascii="Arial" w:hAnsi="Arial" w:cs="Times New Roman"/>
+          <w:sz w:val="22"/>
+          <w:szCs w:val="22"/>
+        </w:rPr>
+        <w:t xml:space="preserve"> main campus is located on </w:t>
+      </w:r>
+      <w:r>
+        <w:rPr>
+          <w:rFonts w:ascii="Arial" w:hAnsi="Arial" w:cs="Times New Roman"/>
+          <w:sz w:val="22"/>
+          <w:szCs w:val="22"/>
+        </w:rPr>
+        <w:t>116</w:t>
+      </w:r>
+      <w:r>
+        <w:rPr>
+          <w:rFonts w:ascii="Arial" w:hAnsi="Arial" w:cs="Times New Roman"/>
+          <w:sz w:val="22"/>
+          <w:szCs w:val="22"/>
+        </w:rPr>
+        <w:t xml:space="preserve"> acres on the north shore of Long Island, a</w:t>
+      </w:r>
+      <w:r>
+        <w:rPr>
+          <w:rFonts w:ascii="Arial" w:hAnsi="Arial" w:cs="Times New Roman"/>
+          <w:sz w:val="22"/>
+          <w:szCs w:val="22"/>
+        </w:rPr>
+        <w:t>pproximately</w:t>
+      </w:r>
+      <w:r>
+        <w:rPr>
+          <w:rFonts w:ascii="Arial" w:hAnsi="Arial" w:cs="Times New Roman"/>
+          <w:sz w:val="22"/>
+          <w:szCs w:val="22"/>
+        </w:rPr>
+        <w:t xml:space="preserve"> 35 miles east of Manhattan. </w:t>
+      </w:r>
+    </w:p>
+    <w:p>
+      <w:pPr>
+        <w:pStyle w:val="Default"/>
+        <w:ind w:firstLine="0"/>
+        <w:jc w:val="both"/>
+        <w:rPr>
+          <w:rFonts w:ascii="Arial" w:hAnsi="Arial" w:cs="Times New Roman"/>
+          <w:sz w:val="22"/>
+          <w:szCs w:val="22"/>
+        </w:rPr>
+      </w:pPr>
+    </w:p>
+    <w:p>
+      <w:pPr>
+        <w:pStyle w:val="Default"/>
+        <w:ind w:firstLine="0"/>
+        <w:jc w:val="both"/>
+        <w:rPr>
+          <w:rFonts w:ascii="Arial" w:hAnsi="Arial"/>
+          <w:sz w:val="22"/>
+          <w:szCs w:val="22"/>
+        </w:rPr>
+      </w:pPr>
+      <w:r>
+        <w:rPr>
+          <w:rFonts w:ascii="Arial" w:hAnsi="Arial"/>
+          <w:sz w:val="22"/>
+          <w:szCs w:val="22"/>
+        </w:rPr>
+        <w:t xml:space="preserve">Dr. </w:t>
+      </w:r>
+      <w:r>
+        <w:rPr>
+          <w:rFonts w:ascii="Arial" w:hAnsi="Arial"/>
+          <w:sz w:val="22"/>
+          <w:szCs w:val="22"/>
+        </w:rPr>
+        <w:t>Desmarais is in the Kinney lab which is</w:t>
+      </w:r>
+      <w:r>
+        <w:rPr>
+          <w:rFonts w:ascii="Arial" w:hAnsi="Arial"/>
+          <w:sz w:val="22"/>
+          <w:szCs w:val="22"/>
+        </w:rPr>
+        <w:t xml:space="preserve"> part of the Simons Center for Quantitative Biology (SCQB), a vibrant program located in the Hillside Building Complex on the CSHL main campus. The SCQB runs weekly seminars and journal clubs that focus on topics in genomics, with an emphasis on quantitative sequence-function relationships and deep learning. </w:t>
+      </w:r>
+      <w:r>
+        <w:rPr>
+          <w:rFonts w:ascii="Arial" w:hAnsi="Arial"/>
+          <w:sz w:val="22"/>
+          <w:szCs w:val="22"/>
+        </w:rPr>
+        <w:t xml:space="preserve">These seminars and </w:t>
+      </w:r>
+      <w:r>
+        <w:rPr>
+          <w:rFonts w:ascii="Arial" w:hAnsi="Arial"/>
+          <w:sz w:val="22"/>
+          <w:szCs w:val="22"/>
+        </w:rPr>
+        <w:t>j</w:t>
+      </w:r>
+      <w:r>
+        <w:rPr>
+          <w:rFonts w:ascii="Arial" w:hAnsi="Arial"/>
+          <w:sz w:val="22"/>
+          <w:szCs w:val="22"/>
+        </w:rPr>
+        <w:t>ournal clubs provide both a training opportunity to expand and deepen knowledge of these topics</w:t>
+      </w:r>
+      <w:r>
+        <w:rPr>
+          <w:rFonts w:ascii="Arial" w:hAnsi="Arial"/>
+          <w:sz w:val="22"/>
+          <w:szCs w:val="22"/>
+        </w:rPr>
+        <w:t xml:space="preserve"> and a venue for building collaborations with other scientists in SCQB. Dr. Desmarais regularly attends these events and will continue to do so through the course of this project. In addition to these events, </w:t>
+      </w:r>
+      <w:r>
+        <w:rPr>
+          <w:rFonts w:ascii="Arial" w:hAnsi="Arial"/>
+          <w:sz w:val="22"/>
+          <w:szCs w:val="22"/>
+        </w:rPr>
+        <w:t xml:space="preserve">The Kinney lab meetings are held jointly with the Koo and </w:t>
+      </w:r>
+      <w:proofErr w:type="spellStart"/>
+      <w:r>
+        <w:rPr>
+          <w:rFonts w:ascii="Arial" w:hAnsi="Arial"/>
+          <w:sz w:val="22"/>
+          <w:szCs w:val="22"/>
+        </w:rPr>
+        <w:t>McCandlish</w:t>
+      </w:r>
+      <w:proofErr w:type="spellEnd"/>
+      <w:r>
+        <w:rPr>
+          <w:rFonts w:ascii="Arial" w:hAnsi="Arial"/>
+          <w:sz w:val="22"/>
+          <w:szCs w:val="22"/>
+        </w:rPr>
+        <w:t xml:space="preserve"> labs. The Koo lab specializes in using interpretable deep learning approaches in genomics while the </w:t>
+      </w:r>
+      <w:proofErr w:type="spellStart"/>
+      <w:r>
+        <w:rPr>
+          <w:rFonts w:ascii="Arial" w:hAnsi="Arial"/>
+          <w:sz w:val="22"/>
+          <w:szCs w:val="22"/>
+        </w:rPr>
+        <w:t>McCandlish</w:t>
+      </w:r>
+      <w:proofErr w:type="spellEnd"/>
+      <w:r>
+        <w:rPr>
+          <w:rFonts w:ascii="Arial" w:hAnsi="Arial"/>
+          <w:sz w:val="22"/>
+          <w:szCs w:val="22"/>
+        </w:rPr>
+        <w:t xml:space="preserve"> lab specializes in applying theory to understanding evolution. By </w:t>
+      </w:r>
+      <w:r>
+        <w:rPr>
+          <w:rFonts w:ascii="Arial" w:hAnsi="Arial"/>
+          <w:sz w:val="22"/>
+          <w:szCs w:val="22"/>
+        </w:rPr>
+        <w:t xml:space="preserve">attending these meetings Dr. Desmarais will continue to build his knowledge of these subjects and his network of collaborators. </w:t>
+      </w:r>
+    </w:p>
+    <w:p>
+      <w:pPr>
+        <w:pStyle w:val="Default"/>
+        <w:ind w:firstLine="0"/>
+        <w:jc w:val="both"/>
+        <w:rPr>
+          <w:rFonts w:ascii="Arial" w:hAnsi="Arial"/>
+          <w:sz w:val="22"/>
+          <w:szCs w:val="22"/>
+        </w:rPr>
+      </w:pPr>
+    </w:p>
+    <w:p>
+      <w:pPr>
+        <w:pStyle w:val="Default"/>
+        <w:ind w:firstLine="0"/>
+        <w:jc w:val="both"/>
+        <w:rPr>
+          <w:rFonts w:ascii="Arial" w:hAnsi="Arial"/>
+          <w:sz w:val="22"/>
+          <w:szCs w:val="22"/>
+        </w:rPr>
+      </w:pPr>
+      <w:r>
+        <w:rPr>
+          <w:rFonts w:ascii="Arial" w:hAnsi="Arial"/>
+          <w:sz w:val="22"/>
+          <w:szCs w:val="22"/>
+        </w:rPr>
+        <w:t xml:space="preserve">The </w:t>
+      </w:r>
+      <w:r>
+        <w:rPr>
+          <w:rFonts w:ascii="Arial" w:hAnsi="Arial"/>
+          <w:sz w:val="22"/>
+          <w:szCs w:val="22"/>
+        </w:rPr>
+        <w:t>CSH</w:t>
+      </w:r>
+      <w:r>
+        <w:rPr>
+          <w:rFonts w:ascii="Arial" w:hAnsi="Arial"/>
+          <w:sz w:val="22"/>
+          <w:szCs w:val="22"/>
+        </w:rPr>
+        <w:t xml:space="preserve">L Meetings and Courses Program </w:t>
+      </w:r>
+      <w:r>
+        <w:rPr>
+          <w:rFonts w:ascii="Arial" w:hAnsi="Arial"/>
+          <w:sz w:val="22"/>
+          <w:szCs w:val="22"/>
+        </w:rPr>
+        <w:t>provide</w:t>
+      </w:r>
+      <w:r>
+        <w:rPr>
+          <w:rFonts w:ascii="Arial" w:hAnsi="Arial"/>
+          <w:sz w:val="22"/>
+          <w:szCs w:val="22"/>
+        </w:rPr>
+        <w:t>s further</w:t>
+      </w:r>
+      <w:r>
+        <w:rPr>
+          <w:rFonts w:ascii="Arial" w:hAnsi="Arial"/>
+          <w:sz w:val="22"/>
+          <w:szCs w:val="22"/>
+        </w:rPr>
+        <w:t xml:space="preserve"> opportunities for collaboration and exposure to cutting edge research</w:t>
+      </w:r>
+      <w:r>
+        <w:rPr>
+          <w:rFonts w:ascii="Arial" w:hAnsi="Arial"/>
+          <w:sz w:val="22"/>
+          <w:szCs w:val="22"/>
+        </w:rPr>
+        <w:t>, factors</w:t>
+      </w:r>
+      <w:r>
+        <w:rPr>
+          <w:rFonts w:ascii="Arial" w:hAnsi="Arial"/>
+          <w:sz w:val="22"/>
+          <w:szCs w:val="22"/>
+        </w:rPr>
+        <w:t xml:space="preserve"> that will contribute to the success of the proposed studies. </w:t>
+      </w:r>
+      <w:r>
+        <w:rPr>
+          <w:rFonts w:ascii="Arial" w:hAnsi="Arial"/>
+          <w:sz w:val="22"/>
+          <w:szCs w:val="22"/>
+        </w:rPr>
+        <w:t>In particular, scientists at CSHL</w:t>
+      </w:r>
+      <w:r>
+        <w:rPr>
+          <w:rFonts w:ascii="Arial" w:hAnsi="Arial"/>
+          <w:sz w:val="22"/>
+          <w:szCs w:val="22"/>
+        </w:rPr>
+        <w:t xml:space="preserve"> have numerous opportunities to exchange ideas and develop collaborations with o</w:t>
+      </w:r>
+      <w:r>
+        <w:rPr>
+          <w:rFonts w:ascii="Arial" w:hAnsi="Arial"/>
+          <w:sz w:val="22"/>
+          <w:szCs w:val="22"/>
+        </w:rPr>
+        <w:t xml:space="preserve">ther leading researchers </w:t>
+      </w:r>
+      <w:r>
+        <w:rPr>
+          <w:rFonts w:ascii="Arial" w:hAnsi="Arial"/>
+          <w:sz w:val="22"/>
+          <w:szCs w:val="22"/>
+        </w:rPr>
+        <w:t xml:space="preserve">through CSHL’s unique and world-renowned forum for meetings and courses, with </w:t>
+      </w:r>
+      <w:r>
+        <w:rPr>
+          <w:rFonts w:ascii="Arial" w:hAnsi="Arial"/>
+          <w:sz w:val="22"/>
+          <w:szCs w:val="22"/>
+        </w:rPr>
+        <w:t>over 9,000 scientists</w:t>
+      </w:r>
+      <w:r>
+        <w:rPr>
+          <w:rFonts w:ascii="Arial" w:hAnsi="Arial"/>
+          <w:sz w:val="22"/>
+          <w:szCs w:val="22"/>
+        </w:rPr>
+        <w:t xml:space="preserve"> participating each year.</w:t>
+      </w:r>
+    </w:p>
+    <w:p>
+      <w:pPr>
+        <w:pStyle w:val="Default"/>
+        <w:ind w:firstLine="0"/>
+        <w:jc w:val="both"/>
+        <w:rPr>
+          <w:rFonts w:ascii="Arial" w:hAnsi="Arial"/>
+          <w:sz w:val="22"/>
+          <w:szCs w:val="22"/>
+        </w:rPr>
+      </w:pPr>
+    </w:p>
+    <w:p>
+      <w:pPr>
+        <w:pStyle w:val="Default"/>
+        <w:spacing w:after="120"/>
+        <w:ind w:firstLine="0"/>
+        <w:jc w:val="both"/>
+        <w:rPr>
+          <w:rFonts w:ascii="Arial" w:hAnsi="Arial"/>
+          <w:bCs/>
+          <w:sz w:val="22"/>
+          <w:szCs w:val="22"/>
+          <w:u w:val="single"/>
+        </w:rPr>
+      </w:pPr>
+      <w:r>
+        <w:rPr>
+          <w:rFonts w:ascii="Arial" w:hAnsi="Arial"/>
+          <w:bCs/>
+          <w:sz w:val="22"/>
+          <w:szCs w:val="22"/>
+          <w:u w:val="single"/>
+        </w:rPr>
+        <w:t>Laborator</w:t>
+      </w:r>
+      <w:r>
+        <w:rPr>
+          <w:rFonts w:ascii="Arial" w:hAnsi="Arial"/>
+          <w:bCs/>
+          <w:sz w:val="22"/>
+          <w:szCs w:val="22"/>
+          <w:u w:val="single"/>
+        </w:rPr>
+        <w:t>ies</w:t>
+      </w:r>
+    </w:p>
+    <w:p>
+      <w:pPr>
+        <w:pStyle w:val="Default"/>
+        <w:ind w:firstLine="0"/>
+        <w:jc w:val="both"/>
+        <w:rPr>
+          <w:rFonts w:ascii="Arial" w:hAnsi="Arial" w:cs="Times New Roman"/>
+          <w:sz w:val="22"/>
+          <w:szCs w:val="22"/>
+        </w:rPr>
+      </w:pPr>
+      <w:r>
+        <w:rPr>
+          <w:rFonts w:ascii="Arial" w:hAnsi="Arial" w:cs="Times New Roman"/>
+          <w:sz w:val="22"/>
+          <w:szCs w:val="22"/>
+        </w:rPr>
+        <w:t xml:space="preserve">The </w:t>
+      </w:r>
+      <w:r>
+        <w:rPr>
+          <w:rFonts w:ascii="Arial" w:hAnsi="Arial" w:cs="Times New Roman"/>
+          <w:sz w:val="22"/>
+          <w:szCs w:val="22"/>
+        </w:rPr>
+        <w:t>Kinney laborator</w:t>
+      </w:r>
+      <w:r>
+        <w:rPr>
+          <w:rFonts w:ascii="Arial" w:hAnsi="Arial" w:cs="Times New Roman"/>
+          <w:sz w:val="22"/>
+          <w:szCs w:val="22"/>
+        </w:rPr>
+        <w:t>y</w:t>
+      </w:r>
+      <w:r>
+        <w:rPr>
+          <w:rFonts w:ascii="Arial" w:hAnsi="Arial" w:cs="Times New Roman"/>
+          <w:sz w:val="22"/>
+          <w:szCs w:val="22"/>
+        </w:rPr>
+        <w:t xml:space="preserve"> </w:t>
+      </w:r>
+      <w:r>
+        <w:rPr>
+          <w:rFonts w:ascii="Arial" w:hAnsi="Arial" w:cs="Times New Roman"/>
+          <w:sz w:val="22"/>
+          <w:szCs w:val="22"/>
+        </w:rPr>
+        <w:t>is</w:t>
+      </w:r>
+      <w:r>
+        <w:rPr>
+          <w:rFonts w:ascii="Arial" w:hAnsi="Arial" w:cs="Times New Roman"/>
+          <w:sz w:val="22"/>
+          <w:szCs w:val="22"/>
+        </w:rPr>
+        <w:t xml:space="preserve"> </w:t>
+      </w:r>
+      <w:r>
+        <w:rPr>
+          <w:rFonts w:ascii="Arial" w:hAnsi="Arial" w:cs="Times New Roman"/>
+          <w:sz w:val="22"/>
+          <w:szCs w:val="22"/>
+        </w:rPr>
+        <w:t>located</w:t>
+      </w:r>
+      <w:r>
+        <w:rPr>
+          <w:rFonts w:ascii="Arial" w:hAnsi="Arial" w:cs="Times New Roman"/>
+          <w:sz w:val="22"/>
+          <w:szCs w:val="22"/>
+        </w:rPr>
+        <w:t xml:space="preserve"> on the CSHL main campus</w:t>
+      </w:r>
+      <w:r>
+        <w:rPr>
+          <w:rFonts w:ascii="Arial" w:hAnsi="Arial" w:cs="Times New Roman"/>
+          <w:sz w:val="22"/>
+          <w:szCs w:val="22"/>
+        </w:rPr>
+        <w:t xml:space="preserve"> </w:t>
+      </w:r>
+      <w:r>
+        <w:rPr>
+          <w:rFonts w:ascii="Arial" w:hAnsi="Arial" w:cs="Times New Roman"/>
+          <w:sz w:val="22"/>
+          <w:szCs w:val="22"/>
+        </w:rPr>
+        <w:t xml:space="preserve">in the Hillside Building Complex. The Kinney Lab includes a </w:t>
+      </w:r>
+      <w:r>
+        <w:rPr>
+          <w:rFonts w:ascii="Arial" w:hAnsi="Arial" w:cs="Times New Roman"/>
+          <w:b/>
+          <w:sz w:val="22"/>
+          <w:szCs w:val="22"/>
+        </w:rPr>
+        <w:t>dry lab</w:t>
+      </w:r>
+      <w:r>
+        <w:rPr>
+          <w:rFonts w:ascii="Arial" w:hAnsi="Arial" w:cs="Times New Roman"/>
+          <w:sz w:val="22"/>
+          <w:szCs w:val="22"/>
+        </w:rPr>
+        <w:t xml:space="preserve"> consisting of one 95 sq. ft. office with room for 2 trainees, 437 sq. ft. of shared office space for additional trainees, and a 274 sq. ft. </w:t>
+      </w:r>
+      <w:r>
+        <w:rPr>
+          <w:rFonts w:ascii="Arial" w:hAnsi="Arial" w:cs="Times New Roman"/>
+          <w:b/>
+          <w:sz w:val="22"/>
+          <w:szCs w:val="22"/>
+        </w:rPr>
+        <w:t>wet lab</w:t>
+      </w:r>
+      <w:r>
+        <w:rPr>
+          <w:rFonts w:ascii="Arial" w:hAnsi="Arial" w:cs="Times New Roman"/>
+          <w:b/>
+          <w:i/>
+          <w:sz w:val="22"/>
+          <w:szCs w:val="22"/>
+        </w:rPr>
+        <w:t>,</w:t>
+      </w:r>
+      <w:r>
+        <w:rPr>
+          <w:rFonts w:ascii="Arial" w:hAnsi="Arial" w:cs="Times New Roman"/>
+          <w:sz w:val="22"/>
+          <w:szCs w:val="22"/>
+        </w:rPr>
+        <w:t xml:space="preserve"> located 1 floor below the offices, with bench and desk space for 4 experimentalists. There is a nearby common area that includes space for group meetings and discussions, audio-visual equipment for presentations and remote conferencing, network printers, and a photocopier. </w:t>
+      </w:r>
+    </w:p>
+    <w:p>
+      <w:pPr>
+        <w:pStyle w:val="Default"/>
+        <w:ind w:firstLine="0"/>
+        <w:jc w:val="both"/>
+        <w:rPr>
+          <w:rFonts w:ascii="Arial" w:hAnsi="Arial" w:cs="Times New Roman"/>
+          <w:sz w:val="22"/>
+          <w:szCs w:val="22"/>
+        </w:rPr>
+      </w:pPr>
+    </w:p>
+    <w:p>
+      <w:pPr>
+        <w:pStyle w:val="Default"/>
+        <w:spacing w:after="120"/>
+        <w:ind w:firstLine="0"/>
+        <w:jc w:val="both"/>
+        <w:rPr>
+          <w:rFonts w:ascii="Arial" w:hAnsi="Arial"/>
+          <w:bCs/>
+          <w:sz w:val="22"/>
+          <w:szCs w:val="22"/>
+          <w:u w:val="single"/>
+        </w:rPr>
+      </w:pPr>
+      <w:r>
+        <w:rPr>
+          <w:rFonts w:ascii="Arial" w:hAnsi="Arial"/>
+          <w:bCs/>
+          <w:sz w:val="22"/>
+          <w:szCs w:val="22"/>
+          <w:u w:val="single"/>
+        </w:rPr>
+        <w:t>Shared Resources</w:t>
+      </w:r>
+    </w:p>
+    <w:p>
+      <w:pPr>
+        <w:pStyle w:val="Default"/>
+        <w:ind w:firstLine="0"/>
+        <w:jc w:val="both"/>
+        <w:rPr>
+          <w:rFonts w:ascii="Arial" w:hAnsi="Arial" w:cs="Times New Roman"/>
+          <w:sz w:val="22"/>
+          <w:szCs w:val="22"/>
+          <w:u w:val="single"/>
+        </w:rPr>
+      </w:pPr>
+      <w:r>
+        <w:rPr>
+          <w:rFonts w:ascii="Arial" w:hAnsi="Arial" w:cs="Times New Roman"/>
+          <w:sz w:val="22"/>
+          <w:szCs w:val="22"/>
+        </w:rPr>
+        <w:t xml:space="preserve">CSHL provides several state-of-the art shared resource facilities to support the research of their faculty. </w:t>
+      </w:r>
+      <w:r>
+        <w:rPr>
+          <w:rFonts w:ascii="Arial" w:hAnsi="Arial" w:cs="Times New Roman"/>
+          <w:sz w:val="22"/>
+          <w:szCs w:val="22"/>
+        </w:rPr>
+        <w:t>Available facilities pertinent to the proposed project include:</w:t>
+      </w:r>
+    </w:p>
+    <w:p>
+      <w:pPr>
+        <w:pStyle w:val="Default"/>
+        <w:numPr>
+          <w:ilvl w:val="0"/>
+          <w:numId w:val="4"/>
+        </w:numPr>
+        <w:jc w:val="both"/>
+        <w:rPr>
+          <w:rFonts w:ascii="Arial" w:hAnsi="Arial"/>
+          <w:sz w:val="22"/>
+          <w:szCs w:val="22"/>
+        </w:rPr>
+      </w:pPr>
+      <w:r>
+        <w:rPr>
+          <w:rFonts w:ascii="Arial" w:hAnsi="Arial"/>
+          <w:sz w:val="22"/>
+          <w:szCs w:val="22"/>
+        </w:rPr>
+        <w:lastRenderedPageBreak/>
+        <w:t>Next</w:t>
+      </w:r>
+      <w:r>
+        <w:rPr>
+          <w:rFonts w:ascii="Arial" w:hAnsi="Arial"/>
+          <w:sz w:val="22"/>
+          <w:szCs w:val="22"/>
+        </w:rPr>
+        <w:t xml:space="preserve">Gen </w:t>
+      </w:r>
+      <w:r>
+        <w:rPr>
+          <w:rFonts w:ascii="Arial" w:hAnsi="Arial"/>
+          <w:sz w:val="22"/>
+          <w:szCs w:val="22"/>
+        </w:rPr>
+        <w:t xml:space="preserve">DNA </w:t>
+      </w:r>
+      <w:r>
+        <w:rPr>
+          <w:rFonts w:ascii="Arial" w:hAnsi="Arial"/>
+          <w:sz w:val="22"/>
+          <w:szCs w:val="22"/>
+        </w:rPr>
+        <w:t>Sequencing Core Facility</w:t>
+      </w:r>
+    </w:p>
+    <w:p>
+      <w:pPr>
+        <w:pStyle w:val="Default"/>
+        <w:numPr>
+          <w:ilvl w:val="0"/>
+          <w:numId w:val="4"/>
+        </w:numPr>
+        <w:jc w:val="both"/>
+        <w:rPr>
+          <w:rFonts w:ascii="Arial" w:hAnsi="Arial"/>
+          <w:sz w:val="22"/>
+          <w:szCs w:val="22"/>
+        </w:rPr>
+      </w:pPr>
+      <w:r>
+        <w:rPr>
+          <w:rFonts w:ascii="Arial" w:hAnsi="Arial"/>
+          <w:sz w:val="22"/>
+          <w:szCs w:val="22"/>
+        </w:rPr>
+        <w:t xml:space="preserve">Sanger </w:t>
+      </w:r>
+      <w:r>
+        <w:rPr>
+          <w:rFonts w:ascii="Arial" w:hAnsi="Arial"/>
+          <w:sz w:val="22"/>
+          <w:szCs w:val="22"/>
+        </w:rPr>
+        <w:t xml:space="preserve">DNA </w:t>
+      </w:r>
+      <w:r>
+        <w:rPr>
+          <w:rFonts w:ascii="Arial" w:hAnsi="Arial"/>
+          <w:sz w:val="22"/>
+          <w:szCs w:val="22"/>
+        </w:rPr>
+        <w:t>Sequencing Core Facility</w:t>
+      </w:r>
+    </w:p>
+    <w:p>
+      <w:pPr>
+        <w:pStyle w:val="Default"/>
+        <w:numPr>
+          <w:ilvl w:val="0"/>
+          <w:numId w:val="4"/>
+        </w:numPr>
+        <w:jc w:val="both"/>
+        <w:rPr>
+          <w:rFonts w:ascii="Arial" w:hAnsi="Arial"/>
+          <w:sz w:val="22"/>
+          <w:szCs w:val="22"/>
+        </w:rPr>
+      </w:pPr>
+      <w:r>
+        <w:rPr>
+          <w:rFonts w:ascii="Arial" w:hAnsi="Arial"/>
+          <w:sz w:val="22"/>
+          <w:szCs w:val="22"/>
+        </w:rPr>
+        <w:t>Flow Cytometry</w:t>
+      </w:r>
+      <w:r>
+        <w:rPr>
+          <w:rFonts w:ascii="Arial" w:hAnsi="Arial"/>
+          <w:sz w:val="22"/>
+          <w:szCs w:val="22"/>
+        </w:rPr>
+        <w:t xml:space="preserve"> Core Facility</w:t>
+      </w:r>
+    </w:p>
+    <w:p>
+      <w:pPr>
+        <w:pStyle w:val="Default"/>
+        <w:numPr>
+          <w:ilvl w:val="0"/>
+          <w:numId w:val="4"/>
+        </w:numPr>
+        <w:jc w:val="both"/>
+        <w:rPr>
+          <w:rFonts w:ascii="Arial" w:hAnsi="Arial"/>
+          <w:sz w:val="22"/>
+          <w:szCs w:val="22"/>
+        </w:rPr>
+      </w:pPr>
+      <w:r>
+        <w:rPr>
+          <w:rFonts w:ascii="Arial" w:hAnsi="Arial"/>
+          <w:sz w:val="22"/>
+          <w:szCs w:val="22"/>
+        </w:rPr>
+        <w:t>Antibody Core Facility</w:t>
+      </w:r>
+    </w:p>
+    <w:p>
+      <w:pPr>
+        <w:pStyle w:val="Default"/>
+        <w:numPr>
+          <w:ilvl w:val="0"/>
+          <w:numId w:val="4"/>
+        </w:numPr>
+        <w:jc w:val="both"/>
+        <w:rPr>
+          <w:rFonts w:ascii="Arial" w:hAnsi="Arial"/>
+          <w:sz w:val="22"/>
+          <w:szCs w:val="22"/>
+        </w:rPr>
+      </w:pPr>
+      <w:r>
+        <w:rPr>
+          <w:rFonts w:ascii="Arial" w:hAnsi="Arial"/>
+          <w:sz w:val="22"/>
+          <w:szCs w:val="22"/>
+        </w:rPr>
+        <w:t>Tissue Culture Facility</w:t>
+      </w:r>
+    </w:p>
+    <w:p>
+      <w:pPr>
+        <w:pStyle w:val="Default"/>
+        <w:numPr>
+          <w:ilvl w:val="0"/>
+          <w:numId w:val="4"/>
+        </w:numPr>
+        <w:jc w:val="both"/>
+        <w:rPr>
+          <w:rFonts w:ascii="Arial" w:hAnsi="Arial"/>
+          <w:sz w:val="22"/>
+          <w:szCs w:val="22"/>
+        </w:rPr>
+      </w:pPr>
+      <w:r>
+        <w:rPr>
+          <w:rFonts w:ascii="Arial" w:hAnsi="Arial"/>
+          <w:sz w:val="22"/>
+          <w:szCs w:val="22"/>
+        </w:rPr>
+        <w:t>Mass Spectroscopy Core Facility</w:t>
+      </w:r>
+    </w:p>
+    <w:p>
+      <w:pPr>
+        <w:pStyle w:val="Default"/>
+        <w:numPr>
+          <w:ilvl w:val="0"/>
+          <w:numId w:val="4"/>
+        </w:numPr>
+        <w:jc w:val="both"/>
+        <w:rPr>
+          <w:rFonts w:ascii="Arial" w:hAnsi="Arial"/>
+          <w:sz w:val="22"/>
+          <w:szCs w:val="22"/>
+        </w:rPr>
+      </w:pPr>
+      <w:r>
+        <w:rPr>
+          <w:rFonts w:ascii="Arial" w:hAnsi="Arial"/>
+          <w:sz w:val="22"/>
+          <w:szCs w:val="22"/>
+        </w:rPr>
+        <w:t>Machine Shop</w:t>
+      </w:r>
+    </w:p>
+    <w:p>
+      <w:pPr>
+        <w:pStyle w:val="Default"/>
+        <w:numPr>
+          <w:ilvl w:val="0"/>
+          <w:numId w:val="4"/>
+        </w:numPr>
+        <w:jc w:val="both"/>
+        <w:rPr>
+          <w:rFonts w:ascii="Arial" w:hAnsi="Arial"/>
+          <w:sz w:val="22"/>
+          <w:szCs w:val="22"/>
+        </w:rPr>
+      </w:pPr>
+      <w:r>
+        <w:rPr>
+          <w:rFonts w:ascii="Arial" w:hAnsi="Arial"/>
+          <w:sz w:val="22"/>
+          <w:szCs w:val="22"/>
+        </w:rPr>
+        <w:t>Bioinformatics Core Facility</w:t>
+      </w:r>
+    </w:p>
+    <w:p>
+      <w:pPr>
+        <w:pStyle w:val="Default"/>
+        <w:numPr>
+          <w:ilvl w:val="0"/>
+          <w:numId w:val="4"/>
+        </w:numPr>
+        <w:jc w:val="both"/>
+        <w:rPr>
+          <w:rFonts w:ascii="Arial" w:hAnsi="Arial"/>
+          <w:sz w:val="22"/>
+          <w:szCs w:val="22"/>
+        </w:rPr>
+      </w:pPr>
+      <w:r>
+        <w:rPr>
+          <w:rFonts w:ascii="Arial" w:hAnsi="Arial"/>
+          <w:sz w:val="22"/>
+          <w:szCs w:val="22"/>
+        </w:rPr>
+        <w:t>High Performance Computer Cluster</w:t>
+      </w:r>
+    </w:p>
+    <w:p>
+      <w:pPr>
+        <w:pStyle w:val="Default"/>
+        <w:ind w:firstLine="0"/>
+        <w:jc w:val="both"/>
+        <w:rPr>
+          <w:rFonts w:ascii="Arial" w:hAnsi="Arial"/>
+          <w:sz w:val="22"/>
+          <w:szCs w:val="22"/>
+        </w:rPr>
+      </w:pPr>
+    </w:p>
+    <w:p>
+      <w:pPr>
+        <w:pStyle w:val="Default"/>
+        <w:spacing w:after="120"/>
+        <w:ind w:firstLine="0"/>
+        <w:jc w:val="both"/>
+        <w:rPr>
+          <w:rFonts w:ascii="Arial" w:hAnsi="Arial"/>
+          <w:bCs/>
+          <w:sz w:val="22"/>
+          <w:szCs w:val="22"/>
+          <w:u w:val="single"/>
+        </w:rPr>
+      </w:pPr>
+      <w:r>
+        <w:rPr>
+          <w:rFonts w:ascii="Arial" w:hAnsi="Arial"/>
+          <w:bCs/>
+          <w:sz w:val="22"/>
+          <w:szCs w:val="22"/>
+          <w:u w:val="single"/>
+        </w:rPr>
+        <w:t>Computational Resources</w:t>
+      </w:r>
+    </w:p>
+    <w:p>
+      <w:pPr>
+        <w:pStyle w:val="Default"/>
+        <w:ind w:firstLine="0"/>
+        <w:jc w:val="both"/>
+        <w:rPr>
+          <w:rFonts w:ascii="Arial" w:hAnsi="Arial"/>
+          <w:sz w:val="22"/>
+          <w:szCs w:val="22"/>
+        </w:rPr>
+      </w:pPr>
+      <w:r>
+        <w:rPr>
+          <w:rFonts w:ascii="Arial" w:hAnsi="Arial"/>
+          <w:sz w:val="22"/>
+          <w:szCs w:val="22"/>
+        </w:rPr>
+        <w:t>Dr. Desmarais</w:t>
+      </w:r>
+      <w:r>
+        <w:rPr>
+          <w:rFonts w:ascii="Arial" w:hAnsi="Arial"/>
+          <w:sz w:val="22"/>
+          <w:szCs w:val="22"/>
+        </w:rPr>
+        <w:t xml:space="preserve"> </w:t>
+      </w:r>
+      <w:r>
+        <w:rPr>
+          <w:rFonts w:ascii="Arial" w:hAnsi="Arial"/>
+          <w:sz w:val="22"/>
+          <w:szCs w:val="22"/>
+        </w:rPr>
+        <w:t>ha</w:t>
+      </w:r>
+      <w:r>
+        <w:rPr>
+          <w:rFonts w:ascii="Arial" w:hAnsi="Arial"/>
+          <w:sz w:val="22"/>
+          <w:szCs w:val="22"/>
+        </w:rPr>
+        <w:t>s</w:t>
+      </w:r>
+      <w:r>
+        <w:rPr>
+          <w:rFonts w:ascii="Arial" w:hAnsi="Arial"/>
+          <w:sz w:val="22"/>
+          <w:szCs w:val="22"/>
+        </w:rPr>
+        <w:t xml:space="preserve"> access to</w:t>
+      </w:r>
+      <w:r>
+        <w:rPr>
+          <w:rFonts w:ascii="Arial" w:hAnsi="Arial"/>
+          <w:sz w:val="22"/>
+          <w:szCs w:val="22"/>
+        </w:rPr>
+        <w:t xml:space="preserve"> an</w:t>
+      </w:r>
+      <w:r>
+        <w:rPr>
+          <w:rFonts w:ascii="Arial" w:hAnsi="Arial"/>
+          <w:sz w:val="22"/>
+          <w:szCs w:val="22"/>
+        </w:rPr>
+        <w:t xml:space="preserve"> institutionally shared </w:t>
+      </w:r>
+      <w:r>
+        <w:rPr>
+          <w:rFonts w:ascii="Arial" w:hAnsi="Arial"/>
+          <w:sz w:val="22"/>
+          <w:szCs w:val="22"/>
+        </w:rPr>
+        <w:t xml:space="preserve">High Performance Compute Cluster (HPCC). This </w:t>
+      </w:r>
+      <w:r>
+        <w:rPr>
+          <w:rFonts w:ascii="Arial" w:hAnsi="Arial"/>
+          <w:sz w:val="22"/>
+          <w:szCs w:val="22"/>
+        </w:rPr>
+        <w:t>2528</w:t>
+      </w:r>
+      <w:r>
+        <w:rPr>
+          <w:rFonts w:ascii="Arial" w:hAnsi="Arial"/>
+          <w:sz w:val="22"/>
+          <w:szCs w:val="22"/>
+        </w:rPr>
+        <w:t xml:space="preserve"> core compute cluster </w:t>
+      </w:r>
+      <w:r>
+        <w:rPr>
+          <w:rFonts w:ascii="Arial" w:hAnsi="Arial"/>
+          <w:sz w:val="22"/>
+          <w:szCs w:val="22"/>
+        </w:rPr>
+        <w:t>includes</w:t>
+      </w:r>
+      <w:r>
+        <w:rPr>
+          <w:rFonts w:ascii="Arial" w:hAnsi="Arial"/>
+          <w:sz w:val="22"/>
+          <w:szCs w:val="22"/>
+        </w:rPr>
+        <w:t xml:space="preserve"> </w:t>
+      </w:r>
+      <w:commentRangeStart w:id="0"/>
+      <w:r>
+        <w:rPr>
+          <w:rFonts w:ascii="Arial" w:hAnsi="Arial"/>
+          <w:sz w:val="22"/>
+          <w:szCs w:val="22"/>
+        </w:rPr>
+        <w:t xml:space="preserve">a </w:t>
+      </w:r>
+      <w:proofErr w:type="spellStart"/>
+      <w:r>
+        <w:rPr>
+          <w:rFonts w:ascii="Arial" w:hAnsi="Arial"/>
+          <w:sz w:val="22"/>
+          <w:szCs w:val="22"/>
+        </w:rPr>
+        <w:t>BlueArc</w:t>
+      </w:r>
+      <w:proofErr w:type="spellEnd"/>
+      <w:r>
+        <w:rPr>
+          <w:rFonts w:ascii="Arial" w:hAnsi="Arial"/>
+          <w:sz w:val="22"/>
+          <w:szCs w:val="22"/>
+        </w:rPr>
+        <w:t xml:space="preserve"> Titan 3210 high-performance storage system housed in the 3000 sq. ft. state-of-the-art datacenter at CSHL for large-scale software testing and research</w:t>
+      </w:r>
+      <w:commentRangeEnd w:id="0"/>
+      <w:r>
+        <w:rPr>
+          <w:rStyle w:val="CommentReference"/>
+          <w:rFonts w:ascii="Arial" w:eastAsia="Arial" w:hAnsi="Arial" w:cs="Arial"/>
+          <w:color w:val="auto"/>
+        </w:rPr>
+        <w:commentReference w:id="0"/>
+      </w:r>
+      <w:r>
+        <w:rPr>
+          <w:rFonts w:ascii="Arial" w:hAnsi="Arial"/>
+          <w:sz w:val="22"/>
+          <w:szCs w:val="22"/>
+        </w:rPr>
+        <w:t xml:space="preserve">. </w:t>
+      </w:r>
+      <w:r>
+        <w:rPr>
+          <w:rFonts w:ascii="Arial" w:hAnsi="Arial"/>
+          <w:sz w:val="22"/>
+          <w:szCs w:val="22"/>
+        </w:rPr>
+        <w:t>The cluster has</w:t>
+      </w:r>
+      <w:r>
+        <w:rPr>
+          <w:rFonts w:ascii="Arial" w:hAnsi="Arial"/>
+          <w:sz w:val="22"/>
+          <w:szCs w:val="22"/>
+        </w:rPr>
+        <w:t xml:space="preserve"> </w:t>
+      </w:r>
+      <w:r>
+        <w:rPr>
+          <w:rFonts w:ascii="Arial" w:hAnsi="Arial"/>
+          <w:sz w:val="22"/>
+          <w:szCs w:val="22"/>
+        </w:rPr>
+        <w:t>28</w:t>
+      </w:r>
+      <w:r>
+        <w:rPr>
+          <w:rFonts w:ascii="Arial" w:hAnsi="Arial"/>
+          <w:sz w:val="22"/>
+          <w:szCs w:val="22"/>
+        </w:rPr>
+        <w:t xml:space="preserve"> </w:t>
+      </w:r>
+      <w:r>
+        <w:rPr>
+          <w:rFonts w:ascii="Arial" w:hAnsi="Arial"/>
+          <w:sz w:val="22"/>
+          <w:szCs w:val="22"/>
+        </w:rPr>
+        <w:t xml:space="preserve">standard </w:t>
+      </w:r>
+      <w:r>
+        <w:rPr>
+          <w:rFonts w:ascii="Arial" w:hAnsi="Arial"/>
+          <w:sz w:val="22"/>
+          <w:szCs w:val="22"/>
+        </w:rPr>
+        <w:t xml:space="preserve">nodes </w:t>
+      </w:r>
+      <w:r>
+        <w:rPr>
+          <w:rFonts w:ascii="Arial" w:hAnsi="Arial"/>
+          <w:sz w:val="22"/>
+          <w:szCs w:val="22"/>
+        </w:rPr>
+        <w:t xml:space="preserve">(each </w:t>
+      </w:r>
+      <w:r>
+        <w:rPr>
+          <w:rFonts w:ascii="Arial" w:hAnsi="Arial"/>
+          <w:sz w:val="22"/>
+          <w:szCs w:val="22"/>
+        </w:rPr>
+        <w:t xml:space="preserve">with </w:t>
+      </w:r>
+      <w:r>
+        <w:rPr>
+          <w:rFonts w:ascii="Arial" w:hAnsi="Arial"/>
+          <w:sz w:val="22"/>
+          <w:szCs w:val="22"/>
+        </w:rPr>
+        <w:t>48</w:t>
+      </w:r>
+      <w:r>
+        <w:rPr>
+          <w:rFonts w:ascii="Arial" w:hAnsi="Arial"/>
+          <w:sz w:val="22"/>
+          <w:szCs w:val="22"/>
+        </w:rPr>
+        <w:t xml:space="preserve"> cores across 2</w:t>
+      </w:r>
+      <w:r>
+        <w:rPr>
+          <w:rFonts w:ascii="Arial" w:hAnsi="Arial"/>
+          <w:sz w:val="22"/>
+          <w:szCs w:val="22"/>
+        </w:rPr>
+        <w:t xml:space="preserve"> 2.</w:t>
+      </w:r>
+      <w:r>
+        <w:rPr>
+          <w:rFonts w:ascii="Arial" w:hAnsi="Arial"/>
+          <w:sz w:val="22"/>
+          <w:szCs w:val="22"/>
+        </w:rPr>
+        <w:t>1</w:t>
+      </w:r>
+      <w:r>
+        <w:rPr>
+          <w:rFonts w:ascii="Arial" w:hAnsi="Arial"/>
+          <w:sz w:val="22"/>
+          <w:szCs w:val="22"/>
+        </w:rPr>
+        <w:t xml:space="preserve"> GHz Intel Xeon </w:t>
+      </w:r>
+      <w:r>
+        <w:rPr>
+          <w:rFonts w:ascii="Arial" w:hAnsi="Arial"/>
+          <w:sz w:val="22"/>
+          <w:szCs w:val="22"/>
+        </w:rPr>
+        <w:t>6252</w:t>
+      </w:r>
+      <w:r>
+        <w:rPr>
+          <w:rFonts w:ascii="Arial" w:hAnsi="Arial"/>
+          <w:sz w:val="22"/>
+          <w:szCs w:val="22"/>
+        </w:rPr>
+        <w:t xml:space="preserve"> </w:t>
+      </w:r>
+      <w:r>
+        <w:rPr>
+          <w:rFonts w:ascii="Arial" w:hAnsi="Arial"/>
+          <w:sz w:val="22"/>
+          <w:szCs w:val="22"/>
+        </w:rPr>
+        <w:t>processors and</w:t>
+      </w:r>
+      <w:r>
+        <w:rPr>
+          <w:rFonts w:ascii="Arial" w:hAnsi="Arial"/>
+          <w:sz w:val="22"/>
+          <w:szCs w:val="22"/>
+        </w:rPr>
+        <w:t xml:space="preserve"> </w:t>
+      </w:r>
+      <w:r>
+        <w:rPr>
+          <w:rFonts w:ascii="Arial" w:hAnsi="Arial"/>
+          <w:sz w:val="22"/>
+          <w:szCs w:val="22"/>
+        </w:rPr>
+        <w:t>769</w:t>
+      </w:r>
+      <w:r>
+        <w:rPr>
+          <w:rFonts w:ascii="Arial" w:hAnsi="Arial"/>
+          <w:sz w:val="22"/>
+          <w:szCs w:val="22"/>
+        </w:rPr>
+        <w:t xml:space="preserve"> GB o</w:t>
+      </w:r>
+      <w:r>
+        <w:rPr>
+          <w:rFonts w:ascii="Arial" w:hAnsi="Arial"/>
+          <w:sz w:val="22"/>
+          <w:szCs w:val="22"/>
+        </w:rPr>
+        <w:t>f RAM)</w:t>
+      </w:r>
+      <w:r>
+        <w:rPr>
+          <w:rFonts w:ascii="Arial" w:hAnsi="Arial"/>
+          <w:sz w:val="22"/>
+          <w:szCs w:val="22"/>
+        </w:rPr>
+        <w:t xml:space="preserve"> and </w:t>
+      </w:r>
+      <w:r>
+        <w:rPr>
+          <w:rFonts w:ascii="Arial" w:hAnsi="Arial"/>
+          <w:sz w:val="22"/>
+          <w:szCs w:val="22"/>
+        </w:rPr>
+        <w:t>4</w:t>
+      </w:r>
+      <w:r>
+        <w:rPr>
+          <w:rFonts w:ascii="Arial" w:hAnsi="Arial"/>
+          <w:sz w:val="22"/>
+          <w:szCs w:val="22"/>
+        </w:rPr>
+        <w:t xml:space="preserve"> high memory nodes </w:t>
+      </w:r>
+      <w:r>
+        <w:rPr>
+          <w:rFonts w:ascii="Arial" w:hAnsi="Arial"/>
+          <w:sz w:val="22"/>
+          <w:szCs w:val="22"/>
+        </w:rPr>
+        <w:t xml:space="preserve">(each </w:t>
+      </w:r>
+      <w:r>
+        <w:rPr>
+          <w:rFonts w:ascii="Arial" w:hAnsi="Arial"/>
+          <w:sz w:val="22"/>
+          <w:szCs w:val="22"/>
+        </w:rPr>
+        <w:t xml:space="preserve">with </w:t>
+      </w:r>
+      <w:r>
+        <w:rPr>
+          <w:rFonts w:ascii="Arial" w:hAnsi="Arial"/>
+          <w:sz w:val="22"/>
+          <w:szCs w:val="22"/>
+        </w:rPr>
+        <w:t>3</w:t>
+      </w:r>
+      <w:r>
+        <w:rPr>
+          <w:rFonts w:ascii="Arial" w:hAnsi="Arial"/>
+          <w:sz w:val="22"/>
+          <w:szCs w:val="22"/>
+        </w:rPr>
+        <w:t xml:space="preserve"> TB of RAM</w:t>
+      </w:r>
+      <w:r>
+        <w:rPr>
+          <w:rFonts w:ascii="Arial" w:hAnsi="Arial"/>
+          <w:sz w:val="22"/>
+          <w:szCs w:val="22"/>
+        </w:rPr>
+        <w:t xml:space="preserve"> and</w:t>
+      </w:r>
+      <w:r>
+        <w:rPr>
+          <w:rFonts w:ascii="Arial" w:hAnsi="Arial"/>
+          <w:sz w:val="22"/>
+          <w:szCs w:val="22"/>
+        </w:rPr>
+        <w:t xml:space="preserve"> </w:t>
+      </w:r>
+      <w:r>
+        <w:rPr>
+          <w:rFonts w:ascii="Arial" w:hAnsi="Arial"/>
+          <w:sz w:val="22"/>
+          <w:szCs w:val="22"/>
+        </w:rPr>
+        <w:t xml:space="preserve">96 </w:t>
+      </w:r>
+      <w:r>
+        <w:rPr>
+          <w:rFonts w:ascii="Arial" w:hAnsi="Arial"/>
+          <w:sz w:val="22"/>
+          <w:szCs w:val="22"/>
+        </w:rPr>
+        <w:t>core</w:t>
+      </w:r>
+      <w:r>
+        <w:rPr>
+          <w:rFonts w:ascii="Arial" w:hAnsi="Arial"/>
+          <w:sz w:val="22"/>
+          <w:szCs w:val="22"/>
+        </w:rPr>
+        <w:t>s</w:t>
+      </w:r>
+      <w:r>
+        <w:rPr>
+          <w:rFonts w:ascii="Arial" w:hAnsi="Arial"/>
+          <w:sz w:val="22"/>
+          <w:szCs w:val="22"/>
+        </w:rPr>
+        <w:t xml:space="preserve"> across 4 2.4 GHz</w:t>
+      </w:r>
+      <w:r>
+        <w:rPr>
+          <w:rFonts w:ascii="Arial" w:hAnsi="Arial"/>
+          <w:sz w:val="22"/>
+          <w:szCs w:val="22"/>
+        </w:rPr>
+        <w:t xml:space="preserve"> </w:t>
+      </w:r>
+      <w:r>
+        <w:rPr>
+          <w:rFonts w:ascii="Arial" w:hAnsi="Arial"/>
+          <w:sz w:val="22"/>
+          <w:szCs w:val="22"/>
+        </w:rPr>
+        <w:t xml:space="preserve">Intel Xeon </w:t>
+      </w:r>
+      <w:r>
+        <w:rPr>
+          <w:rFonts w:ascii="Arial" w:hAnsi="Arial"/>
+          <w:sz w:val="22"/>
+          <w:szCs w:val="22"/>
+        </w:rPr>
+        <w:t>8260 processors</w:t>
+      </w:r>
+      <w:r>
+        <w:rPr>
+          <w:rFonts w:ascii="Arial" w:hAnsi="Arial"/>
+          <w:sz w:val="22"/>
+          <w:szCs w:val="22"/>
+        </w:rPr>
+        <w:t>)</w:t>
+      </w:r>
+      <w:r>
+        <w:rPr>
+          <w:rFonts w:ascii="Arial" w:hAnsi="Arial"/>
+          <w:sz w:val="22"/>
+          <w:szCs w:val="22"/>
+        </w:rPr>
+        <w:t xml:space="preserve">. </w:t>
+      </w:r>
+      <w:commentRangeStart w:id="1"/>
+      <w:r>
+        <w:rPr>
+          <w:rFonts w:ascii="Arial" w:hAnsi="Arial"/>
+          <w:sz w:val="22"/>
+          <w:szCs w:val="22"/>
+        </w:rPr>
+        <w:t>This system supports Sun Grid Engine and Hadoop execution, including a persistent HDFS across the nodes (400TB). The machines are connected via gigabit Ethernet to the central data storage environment, with total storage capacity for &gt;4 Petabytes (PB)</w:t>
+      </w:r>
+      <w:r>
+        <w:rPr>
+          <w:rFonts w:ascii="Arial" w:hAnsi="Arial"/>
+          <w:sz w:val="22"/>
+          <w:szCs w:val="22"/>
+        </w:rPr>
+        <w:t xml:space="preserve"> that </w:t>
+      </w:r>
+      <w:r>
+        <w:rPr>
+          <w:rFonts w:ascii="Arial" w:hAnsi="Arial"/>
+          <w:sz w:val="22"/>
+          <w:szCs w:val="22"/>
+        </w:rPr>
+        <w:t>is expected to grow significantly over the coming years.</w:t>
+      </w:r>
+      <w:commentRangeEnd w:id="1"/>
+      <w:r>
+        <w:rPr>
+          <w:rStyle w:val="CommentReference"/>
+          <w:rFonts w:ascii="Arial" w:eastAsia="Arial" w:hAnsi="Arial" w:cs="Arial"/>
+          <w:color w:val="auto"/>
+        </w:rPr>
+        <w:commentReference w:id="1"/>
+      </w:r>
+      <w:r>
+        <w:rPr>
+          <w:rFonts w:ascii="Arial" w:hAnsi="Arial"/>
+          <w:sz w:val="22"/>
+          <w:szCs w:val="22"/>
+        </w:rPr>
+        <w:t xml:space="preserve"> </w:t>
+      </w:r>
+    </w:p>
+    <w:p>
+      <w:pPr>
+        <w:pStyle w:val="Default"/>
+        <w:ind w:firstLine="0"/>
+        <w:jc w:val="both"/>
+        <w:rPr>
+          <w:rFonts w:ascii="Arial" w:hAnsi="Arial"/>
+          <w:sz w:val="22"/>
+          <w:szCs w:val="22"/>
+        </w:rPr>
+      </w:pPr>
+    </w:p>
+    <w:p>
+      <w:pPr>
+        <w:pStyle w:val="Default"/>
+        <w:ind w:firstLine="0"/>
+        <w:jc w:val="both"/>
+        <w:rPr>
+          <w:rFonts w:ascii="Arial" w:hAnsi="Arial"/>
+          <w:sz w:val="22"/>
+          <w:szCs w:val="22"/>
+        </w:rPr>
+      </w:pPr>
+      <w:commentRangeStart w:id="2"/>
+      <w:r>
+        <w:rPr>
+          <w:rFonts w:ascii="Arial" w:hAnsi="Arial"/>
+          <w:sz w:val="22"/>
+          <w:szCs w:val="22"/>
+        </w:rPr>
+        <w:t xml:space="preserve">The HPCC has recently been upgraded to include </w:t>
+      </w:r>
+      <w:r>
+        <w:rPr>
+          <w:rFonts w:ascii="Arial" w:hAnsi="Arial"/>
+          <w:sz w:val="22"/>
+          <w:szCs w:val="22"/>
+        </w:rPr>
+        <w:t xml:space="preserve">four Graphics Processing Unit (GPU) nodes, one large-memory node, and one top-of-rack 10GbE switch to interconnect the servers with each other and with </w:t>
+      </w:r>
+      <w:r>
+        <w:rPr>
+          <w:rFonts w:ascii="Arial" w:hAnsi="Arial"/>
+          <w:sz w:val="22"/>
+          <w:szCs w:val="22"/>
+        </w:rPr>
+        <w:t>the</w:t>
+      </w:r>
+      <w:r>
+        <w:rPr>
+          <w:rFonts w:ascii="Arial" w:hAnsi="Arial"/>
+          <w:sz w:val="22"/>
+          <w:szCs w:val="22"/>
+        </w:rPr>
+        <w:t xml:space="preserve"> </w:t>
+      </w:r>
+      <w:r>
+        <w:rPr>
+          <w:rFonts w:ascii="Arial" w:hAnsi="Arial"/>
+          <w:sz w:val="22"/>
+          <w:szCs w:val="22"/>
+        </w:rPr>
+        <w:t>rest of the</w:t>
+      </w:r>
+      <w:r>
+        <w:rPr>
+          <w:rFonts w:ascii="Arial" w:hAnsi="Arial"/>
+          <w:sz w:val="22"/>
+          <w:szCs w:val="22"/>
+        </w:rPr>
+        <w:t xml:space="preserve"> high-performance computer cluster (HPCC). </w:t>
+      </w:r>
+      <w:commentRangeEnd w:id="2"/>
+      <w:r>
+        <w:rPr>
+          <w:rStyle w:val="CommentReference"/>
+          <w:rFonts w:ascii="Arial" w:eastAsia="Arial" w:hAnsi="Arial" w:cs="Arial"/>
+          <w:color w:val="auto"/>
+        </w:rPr>
+        <w:commentReference w:id="2"/>
+      </w:r>
+      <w:r>
+        <w:rPr>
+          <w:rFonts w:ascii="Arial" w:hAnsi="Arial"/>
+          <w:sz w:val="22"/>
+          <w:szCs w:val="22"/>
+        </w:rPr>
+        <w:t xml:space="preserve">The </w:t>
+      </w:r>
+      <w:r>
+        <w:rPr>
+          <w:rFonts w:ascii="Arial" w:hAnsi="Arial"/>
+          <w:sz w:val="22"/>
+          <w:szCs w:val="22"/>
+        </w:rPr>
+        <w:t>fourteen</w:t>
+      </w:r>
+      <w:r>
+        <w:rPr>
+          <w:rFonts w:ascii="Arial" w:hAnsi="Arial"/>
+          <w:sz w:val="22"/>
+          <w:szCs w:val="22"/>
+        </w:rPr>
+        <w:t xml:space="preserve"> GPU nodes each contain two 20-core 2.5 GHz Intel Xeon-Gold 6248 Cascade Lake processors, </w:t>
+      </w:r>
+      <w:r>
+        <w:rPr>
+          <w:rFonts w:ascii="Arial" w:hAnsi="Arial"/>
+          <w:sz w:val="22"/>
+          <w:szCs w:val="22"/>
+        </w:rPr>
+        <w:t>four</w:t>
+      </w:r>
+      <w:r>
+        <w:rPr>
+          <w:rFonts w:ascii="Arial" w:hAnsi="Arial"/>
+          <w:sz w:val="22"/>
+          <w:szCs w:val="22"/>
+        </w:rPr>
+        <w:t xml:space="preserve"> Nvidia Tesla V100, SXM2, 32GB GPUs, and 768 GB RAM (DDR4-2933 MT/s). </w:t>
+      </w:r>
+      <w:commentRangeStart w:id="3"/>
+      <w:r>
+        <w:rPr>
+          <w:rFonts w:ascii="Arial" w:hAnsi="Arial"/>
+          <w:sz w:val="22"/>
+          <w:szCs w:val="22"/>
+        </w:rPr>
+        <w:t xml:space="preserve">Each SXM2 GPU module supports up to six second-generation Nvidia </w:t>
+      </w:r>
+      <w:proofErr w:type="spellStart"/>
+      <w:r>
+        <w:rPr>
+          <w:rFonts w:ascii="Arial" w:hAnsi="Arial"/>
+          <w:sz w:val="22"/>
+          <w:szCs w:val="22"/>
+        </w:rPr>
+        <w:t>NVLink</w:t>
+      </w:r>
+      <w:proofErr w:type="spellEnd"/>
+      <w:r>
+        <w:rPr>
+          <w:rFonts w:ascii="Arial" w:hAnsi="Arial"/>
+          <w:sz w:val="22"/>
+          <w:szCs w:val="22"/>
+        </w:rPr>
+        <w:t xml:space="preserve"> connections for a total bandwidth of 300 GB/s, 10x faster than PCIe Gen 3, greatly accelerating inter-GPU communication. The large-memory node contain</w:t>
+      </w:r>
+      <w:r>
+        <w:rPr>
+          <w:rFonts w:ascii="Arial" w:hAnsi="Arial"/>
+          <w:sz w:val="22"/>
+          <w:szCs w:val="22"/>
+        </w:rPr>
+        <w:t>s</w:t>
+      </w:r>
+      <w:r>
+        <w:rPr>
+          <w:rFonts w:ascii="Arial" w:hAnsi="Arial"/>
+          <w:sz w:val="22"/>
+          <w:szCs w:val="22"/>
+        </w:rPr>
+        <w:t xml:space="preserve"> four 20-core 2.5GHz Intel Xeon-Gold 6248 Cascade Lake processors and 3 TB RAM (DDR4-2933 MT/s).</w:t>
+      </w:r>
+      <w:commentRangeEnd w:id="3"/>
+      <w:r>
+        <w:rPr>
+          <w:rStyle w:val="CommentReference"/>
+          <w:rFonts w:ascii="Arial" w:eastAsia="Arial" w:hAnsi="Arial" w:cs="Arial"/>
+          <w:color w:val="auto"/>
+        </w:rPr>
+        <w:commentReference w:id="3"/>
+      </w:r>
+      <w:r>
+        <w:rPr>
+          <w:rFonts w:ascii="Arial" w:hAnsi="Arial"/>
+          <w:sz w:val="22"/>
+          <w:szCs w:val="22"/>
+        </w:rPr>
+        <w:t xml:space="preserve"> </w:t>
+      </w:r>
+      <w:commentRangeStart w:id="4"/>
+      <w:r>
+        <w:rPr>
+          <w:rFonts w:ascii="Arial" w:hAnsi="Arial"/>
+          <w:sz w:val="22"/>
+          <w:szCs w:val="22"/>
+        </w:rPr>
+        <w:t xml:space="preserve">Together, these nodes contribute an additional 240 CPU cores, 32 GPUs, and 6 TB RAM to the </w:t>
+      </w:r>
+      <w:r>
+        <w:rPr>
+          <w:rFonts w:ascii="Arial" w:hAnsi="Arial"/>
+          <w:sz w:val="22"/>
+          <w:szCs w:val="22"/>
+        </w:rPr>
+        <w:t>previous</w:t>
+      </w:r>
+      <w:r>
+        <w:rPr>
+          <w:rFonts w:ascii="Arial" w:hAnsi="Arial"/>
+          <w:sz w:val="22"/>
+          <w:szCs w:val="22"/>
+        </w:rPr>
+        <w:t xml:space="preserve"> HPCC.</w:t>
+      </w:r>
+      <w:commentRangeEnd w:id="4"/>
+      <w:r>
+        <w:rPr>
+          <w:rStyle w:val="CommentReference"/>
+          <w:rFonts w:ascii="Arial" w:eastAsia="Arial" w:hAnsi="Arial" w:cs="Arial"/>
+          <w:color w:val="auto"/>
+        </w:rPr>
+        <w:commentReference w:id="4"/>
+      </w:r>
+      <w:r>
+        <w:rPr>
+          <w:rFonts w:ascii="Arial" w:hAnsi="Arial"/>
+          <w:sz w:val="22"/>
+          <w:szCs w:val="22"/>
+        </w:rPr>
+        <w:t xml:space="preserve"> For compatibility with the </w:t>
+      </w:r>
+      <w:r>
+        <w:rPr>
+          <w:rFonts w:ascii="Arial" w:hAnsi="Arial"/>
+          <w:sz w:val="22"/>
+          <w:szCs w:val="22"/>
+        </w:rPr>
+        <w:t>rest of the</w:t>
+      </w:r>
+      <w:r>
+        <w:rPr>
+          <w:rFonts w:ascii="Arial" w:hAnsi="Arial"/>
+          <w:sz w:val="22"/>
+          <w:szCs w:val="22"/>
+        </w:rPr>
+        <w:t xml:space="preserve"> HPCC and most computational biology software, these nodes</w:t>
+      </w:r>
+      <w:r>
+        <w:rPr>
+          <w:rFonts w:ascii="Arial" w:hAnsi="Arial"/>
+          <w:sz w:val="22"/>
+          <w:szCs w:val="22"/>
+        </w:rPr>
+        <w:t xml:space="preserve"> </w:t>
+      </w:r>
+      <w:r>
+        <w:rPr>
+          <w:rFonts w:ascii="Arial" w:hAnsi="Arial"/>
+          <w:sz w:val="22"/>
+          <w:szCs w:val="22"/>
+        </w:rPr>
+        <w:t xml:space="preserve">employ the Linux operating system. </w:t>
+      </w:r>
+      <w:commentRangeStart w:id="5"/>
+      <w:r>
+        <w:rPr>
+          <w:rFonts w:ascii="Arial" w:hAnsi="Arial"/>
+          <w:sz w:val="22"/>
+          <w:szCs w:val="22"/>
+        </w:rPr>
+        <w:t>The</w:t>
+      </w:r>
+      <w:r>
+        <w:rPr>
+          <w:rFonts w:ascii="Arial" w:hAnsi="Arial"/>
+          <w:sz w:val="22"/>
+          <w:szCs w:val="22"/>
+        </w:rPr>
+        <w:t xml:space="preserve"> 10GbE (Gigabit/second Ethernet) switch ensure</w:t>
+      </w:r>
+      <w:r>
+        <w:rPr>
+          <w:rFonts w:ascii="Arial" w:hAnsi="Arial"/>
+          <w:sz w:val="22"/>
+          <w:szCs w:val="22"/>
+        </w:rPr>
+        <w:t>s</w:t>
+      </w:r>
+      <w:r>
+        <w:rPr>
+          <w:rFonts w:ascii="Arial" w:hAnsi="Arial"/>
+          <w:sz w:val="22"/>
+          <w:szCs w:val="22"/>
+        </w:rPr>
+        <w:t xml:space="preserve"> sufficient bandwidth to handle inter-node and file-system traffic for all cores on all nodes without bottlenecks.</w:t>
+      </w:r>
+    </w:p>
+    <w:commentRangeEnd w:id="5"/>
+    <w:p>
+      <w:pPr>
+        <w:pStyle w:val="Default"/>
+        <w:ind w:firstLine="0"/>
+        <w:jc w:val="both"/>
+        <w:rPr>
+          <w:rFonts w:ascii="Arial" w:hAnsi="Arial"/>
+          <w:sz w:val="22"/>
+          <w:szCs w:val="22"/>
+        </w:rPr>
+      </w:pPr>
+      <w:r>
+        <w:rPr>
+          <w:rStyle w:val="CommentReference"/>
+          <w:rFonts w:ascii="Arial" w:eastAsia="Arial" w:hAnsi="Arial" w:cs="Arial"/>
+          <w:color w:val="auto"/>
+        </w:rPr>
+        <w:commentReference w:id="5"/>
+      </w:r>
+    </w:p>
+    <w:p>
+      <w:pPr>
+        <w:pStyle w:val="Default"/>
+        <w:ind w:firstLine="0"/>
+        <w:jc w:val="both"/>
+        <w:rPr>
+          <w:rFonts w:ascii="Arial" w:hAnsi="Arial"/>
+          <w:sz w:val="22"/>
+          <w:szCs w:val="22"/>
+        </w:rPr>
+      </w:pPr>
+      <w:r>
+        <w:rPr>
+          <w:rFonts w:ascii="Arial" w:hAnsi="Arial"/>
+          <w:sz w:val="22"/>
+          <w:szCs w:val="22"/>
+        </w:rPr>
+        <w:t xml:space="preserve">The </w:t>
+      </w:r>
+      <w:r>
+        <w:rPr>
+          <w:rFonts w:ascii="Arial" w:hAnsi="Arial"/>
+          <w:sz w:val="22"/>
+          <w:szCs w:val="22"/>
+        </w:rPr>
+        <w:t>Kinney</w:t>
+      </w:r>
+      <w:r>
+        <w:rPr>
+          <w:rFonts w:ascii="Arial" w:hAnsi="Arial"/>
+          <w:sz w:val="22"/>
+          <w:szCs w:val="22"/>
+        </w:rPr>
+        <w:t xml:space="preserve"> </w:t>
+      </w:r>
+      <w:r>
+        <w:rPr>
+          <w:rFonts w:ascii="Arial" w:hAnsi="Arial"/>
+          <w:sz w:val="22"/>
+          <w:szCs w:val="22"/>
+        </w:rPr>
+        <w:t>lab</w:t>
+      </w:r>
+      <w:r>
+        <w:rPr>
+          <w:rFonts w:ascii="Arial" w:hAnsi="Arial"/>
+          <w:sz w:val="22"/>
+          <w:szCs w:val="22"/>
+        </w:rPr>
+        <w:t xml:space="preserve"> receive</w:t>
+      </w:r>
+      <w:r>
+        <w:rPr>
+          <w:rFonts w:ascii="Arial" w:hAnsi="Arial"/>
+          <w:sz w:val="22"/>
+          <w:szCs w:val="22"/>
+        </w:rPr>
+        <w:t>s</w:t>
+      </w:r>
+      <w:r>
+        <w:rPr>
+          <w:rFonts w:ascii="Arial" w:hAnsi="Arial"/>
+          <w:sz w:val="22"/>
+          <w:szCs w:val="22"/>
+        </w:rPr>
+        <w:t xml:space="preserve"> support from the Information Technology Department</w:t>
+      </w:r>
+      <w:r>
+        <w:rPr>
+          <w:rFonts w:ascii="Arial" w:hAnsi="Arial"/>
+          <w:sz w:val="22"/>
+          <w:szCs w:val="22"/>
+        </w:rPr>
+        <w:t xml:space="preserve"> at CSHL</w:t>
+      </w:r>
+      <w:r>
+        <w:rPr>
+          <w:rFonts w:ascii="Arial" w:hAnsi="Arial"/>
+          <w:sz w:val="22"/>
+          <w:szCs w:val="22"/>
+        </w:rPr>
+        <w:t>. This service includes network connectivity at up to 1 Gbit/sec, email acc</w:t>
+      </w:r>
+      <w:r>
+        <w:rPr>
+          <w:rFonts w:ascii="Arial" w:hAnsi="Arial"/>
+          <w:sz w:val="22"/>
+          <w:szCs w:val="22"/>
+        </w:rPr>
+        <w:t>ounts, tape backups and climate-</w:t>
+      </w:r>
+      <w:r>
+        <w:rPr>
+          <w:rFonts w:ascii="Arial" w:hAnsi="Arial"/>
+          <w:sz w:val="22"/>
+          <w:szCs w:val="22"/>
+        </w:rPr>
+        <w:t>controlled rack space for the cluster and the data servers. The IT Group also provides site licenses for a wide range of software</w:t>
+      </w:r>
+      <w:r>
+        <w:rPr>
+          <w:rFonts w:ascii="Arial" w:hAnsi="Arial"/>
+          <w:sz w:val="22"/>
+          <w:szCs w:val="22"/>
+        </w:rPr>
+        <w:t xml:space="preserve"> and</w:t>
+      </w:r>
+      <w:r>
+        <w:rPr>
+          <w:rFonts w:ascii="Arial" w:hAnsi="Arial"/>
+          <w:sz w:val="22"/>
+          <w:szCs w:val="22"/>
+        </w:rPr>
+        <w:t xml:space="preserve"> project management tools. </w:t>
+      </w:r>
+    </w:p>
+    <w:p>
+      <w:pPr>
+        <w:pStyle w:val="Default"/>
+        <w:ind w:firstLine="0"/>
+        <w:jc w:val="both"/>
+        <w:rPr>
+          <w:rFonts w:ascii="Arial" w:hAnsi="Arial" w:cs="Times New Roman"/>
+          <w:sz w:val="22"/>
+          <w:szCs w:val="22"/>
+        </w:rPr>
+      </w:pPr>
+    </w:p>
+    <w:p>
+      <w:pPr>
+        <w:pStyle w:val="Default"/>
+        <w:spacing w:after="120"/>
+        <w:ind w:firstLine="0"/>
+        <w:jc w:val="both"/>
+        <w:rPr>
+          <w:rFonts w:ascii="Arial" w:hAnsi="Arial"/>
+          <w:bCs/>
+          <w:sz w:val="22"/>
+          <w:szCs w:val="22"/>
+          <w:u w:val="single"/>
+        </w:rPr>
+      </w:pPr>
+      <w:r>
+        <w:rPr>
+          <w:rFonts w:ascii="Arial" w:hAnsi="Arial"/>
+          <w:bCs/>
+          <w:sz w:val="22"/>
+          <w:szCs w:val="22"/>
+          <w:u w:val="single"/>
+        </w:rPr>
+        <w:t>Other</w:t>
+      </w:r>
+    </w:p>
+    <w:p>
+      <w:pPr>
+        <w:pStyle w:val="Default"/>
+        <w:ind w:firstLine="0"/>
+        <w:jc w:val="both"/>
+        <w:rPr>
+          <w:rFonts w:ascii="Arial" w:hAnsi="Arial" w:cs="Times New Roman"/>
+          <w:sz w:val="22"/>
+          <w:szCs w:val="22"/>
+        </w:rPr>
+      </w:pPr>
+      <w:r>
+        <w:rPr>
+          <w:rFonts w:ascii="Arial" w:hAnsi="Arial" w:cs="Times New Roman"/>
+          <w:sz w:val="22"/>
+          <w:szCs w:val="22"/>
+        </w:rPr>
+        <w:t xml:space="preserve">The </w:t>
+      </w:r>
+      <w:r>
+        <w:rPr>
+          <w:rFonts w:ascii="Arial" w:hAnsi="Arial" w:cs="Times New Roman"/>
+          <w:sz w:val="22"/>
+          <w:szCs w:val="22"/>
+        </w:rPr>
+        <w:t>Kinney</w:t>
+      </w:r>
+      <w:r>
+        <w:rPr>
+          <w:rFonts w:ascii="Arial" w:hAnsi="Arial" w:cs="Times New Roman"/>
+          <w:sz w:val="22"/>
+          <w:szCs w:val="22"/>
+        </w:rPr>
+        <w:t xml:space="preserve"> </w:t>
+      </w:r>
+      <w:r>
+        <w:rPr>
+          <w:rFonts w:ascii="Arial" w:hAnsi="Arial" w:cs="Times New Roman"/>
+          <w:sz w:val="22"/>
+          <w:szCs w:val="22"/>
+        </w:rPr>
+        <w:t>Lab</w:t>
+      </w:r>
+      <w:r>
+        <w:rPr>
+          <w:rFonts w:ascii="Arial" w:hAnsi="Arial" w:cs="Times New Roman"/>
+          <w:sz w:val="22"/>
+          <w:szCs w:val="22"/>
+        </w:rPr>
+        <w:t xml:space="preserve"> receive</w:t>
+      </w:r>
+      <w:r>
+        <w:rPr>
+          <w:rFonts w:ascii="Arial" w:hAnsi="Arial" w:cs="Times New Roman"/>
+          <w:sz w:val="22"/>
+          <w:szCs w:val="22"/>
+        </w:rPr>
+        <w:t>s</w:t>
+      </w:r>
+      <w:r>
+        <w:rPr>
+          <w:rFonts w:ascii="Arial" w:hAnsi="Arial" w:cs="Times New Roman"/>
+          <w:sz w:val="22"/>
+          <w:szCs w:val="22"/>
+        </w:rPr>
+        <w:t xml:space="preserve"> administrative </w:t>
+      </w:r>
+      <w:r>
+        <w:rPr>
+          <w:rFonts w:ascii="Arial" w:hAnsi="Arial" w:cs="Times New Roman"/>
+          <w:sz w:val="22"/>
+          <w:szCs w:val="22"/>
+        </w:rPr>
+        <w:t>support from CSHL</w:t>
+      </w:r>
+      <w:r>
+        <w:rPr>
+          <w:rFonts w:ascii="Arial" w:hAnsi="Arial" w:cs="Times New Roman"/>
+          <w:sz w:val="22"/>
+          <w:szCs w:val="22"/>
+        </w:rPr>
+        <w:t xml:space="preserve">, including from two on-site and </w:t>
+      </w:r>
+      <w:r>
+        <w:rPr>
+          <w:rFonts w:ascii="Arial" w:hAnsi="Arial" w:cs="Times New Roman"/>
+          <w:b/>
+          <w:sz w:val="22"/>
+          <w:szCs w:val="22"/>
+        </w:rPr>
+        <w:t xml:space="preserve">extremely helpful </w:t>
+      </w:r>
+      <w:r>
+        <w:rPr>
+          <w:rFonts w:ascii="Arial" w:hAnsi="Arial" w:cs="Times New Roman"/>
+          <w:sz w:val="22"/>
+          <w:szCs w:val="22"/>
+        </w:rPr>
+        <w:t>administrative assistants</w:t>
+      </w:r>
+      <w:r>
+        <w:rPr>
+          <w:rFonts w:ascii="Arial" w:hAnsi="Arial" w:cs="Times New Roman"/>
+          <w:b/>
+          <w:sz w:val="22"/>
+          <w:szCs w:val="22"/>
+        </w:rPr>
+        <w:t>.</w:t>
+      </w:r>
+      <w:r>
+        <w:rPr>
+          <w:rFonts w:ascii="Arial" w:hAnsi="Arial" w:cs="Times New Roman"/>
+          <w:sz w:val="22"/>
+          <w:szCs w:val="22"/>
+        </w:rPr>
+        <w:t xml:space="preserve"> </w:t>
+      </w:r>
+    </w:p>
+    <w:p>
+      <w:pPr>
+        <w:jc w:val="both"/>
+      </w:pPr>
+    </w:p>
+    <w:p>
+      <w:pPr>
+        <w:pStyle w:val="Default"/>
+        <w:spacing w:after="120"/>
+        <w:ind w:firstLine="0"/>
+        <w:jc w:val="both"/>
+      </w:pPr>
     </w:p>
     <w:sectPr>
       <w:type w:val="continuous"/>
@@ -120,9 +2109,253 @@
 </w:document>
 </file>
 
+<file path=word/comments.xml><?xml version="1.0" encoding="utf-8"?>
+<w:comments xmlns:wpc="http://schemas.microsoft.com/office/word/2010/wordprocessingCanvas" xmlns:cx="http://schemas.microsoft.com/office/drawing/2014/chartex" xmlns:cx1="http://schemas.microsoft.com/office/drawing/2015/9/8/chartex" xmlns:cx2="http://schemas.microsoft.com/office/drawing/2015/10/21/chartex" xmlns:cx3="http://schemas.microsoft.com/office/drawing/2016/5/9/chartex" xmlns:cx4="http://schemas.microsoft.com/office/drawing/2016/5/10/chartex" xmlns:cx5="http://schemas.microsoft.com/office/drawing/2016/5/11/chartex" xmlns:cx6="http://schemas.microsoft.com/office/drawing/2016/5/12/chartex" xmlns:cx7="http://schemas.microsoft.com/office/drawing/2016/5/13/chartex" xmlns:cx8="http://schemas.microsoft.com/office/drawing/2016/5/14/chartex" xmlns:mc="http://schemas.openxmlformats.org/markup-compatibility/2006" xmlns:aink="http://schemas.microsoft.com/office/drawing/2016/ink" xmlns:am3d="http://schemas.microsoft.com/office/drawing/2017/model3d" xmlns:o="urn:schemas-microsoft-com:office:office" xmlns:oel="http://schemas.microsoft.com/office/2019/extlst" xmlns:r="http://schemas.openxmlformats.org/officeDocument/2006/relationships" xmlns:m="http://schemas.openxmlformats.org/officeDocument/2006/math" xmlns:v="urn:schemas-microsoft-com:vml" xmlns:wp14="http://schemas.microsoft.com/office/word/2010/wordprocessingDrawing" xmlns:wp="http://schemas.openxmlformats.org/drawingml/2006/wordprocessingDrawing" xmlns:w10="urn:schemas-microsoft-com:office:word" xmlns:w="http://schemas.openxmlformats.org/wordprocessingml/2006/main" xmlns:w14="http://schemas.microsoft.com/office/word/2010/wordml" xmlns:w15="http://schemas.microsoft.com/office/word/2012/wordml" xmlns:w16cex="http://schemas.microsoft.com/office/word/2018/wordml/cex" xmlns:w16cid="http://schemas.microsoft.com/office/word/2016/wordml/cid" xmlns:w16="http://schemas.microsoft.com/office/word/2018/wordml" xmlns:w16sdtdh="http://schemas.microsoft.com/office/word/2020/wordml/sdtdatahash" xmlns:w16se="http://schemas.microsoft.com/office/word/2015/wordml/symex" xmlns:wpg="http://schemas.microsoft.com/office/word/2010/wordprocessingGroup" xmlns:wpi="http://schemas.microsoft.com/office/word/2010/wordprocessingInk" xmlns:wne="http://schemas.microsoft.com/office/word/2006/wordml" xmlns:wps="http://schemas.microsoft.com/office/word/2010/wordprocessingShape" mc:Ignorable="w14 w15 w16se w16cid w16 w16cex w16sdtdh wp14">
+  <w:comment w:id="0" w:author="John Desmarais" w:date="2023-06-13T13:23:00Z" w:initials="JD">
+    <w:p>
+      <w:pPr>
+        <w:pStyle w:val="CommentText"/>
+      </w:pPr>
+      <w:r>
+        <w:rPr>
+          <w:rStyle w:val="CommentReference"/>
+        </w:rPr>
+        <w:annotationRef/>
+      </w:r>
+      <w:r>
+        <w:t>check</w:t>
+      </w:r>
+    </w:p>
+  </w:comment>
+  <w:comment w:id="1" w:author="John Desmarais" w:date="2023-06-13T13:24:00Z" w:initials="JD">
+    <w:p>
+      <w:pPr>
+        <w:pStyle w:val="CommentText"/>
+      </w:pPr>
+      <w:r>
+        <w:rPr>
+          <w:rStyle w:val="CommentReference"/>
+        </w:rPr>
+        <w:annotationRef/>
+      </w:r>
+      <w:r>
+        <w:t>check</w:t>
+      </w:r>
+    </w:p>
+  </w:comment>
+  <w:comment w:id="2" w:author="John Desmarais" w:date="2023-06-13T13:25:00Z" w:initials="JD">
+    <w:p>
+      <w:pPr>
+        <w:pStyle w:val="CommentText"/>
+      </w:pPr>
+      <w:r>
+        <w:rPr>
+          <w:rStyle w:val="CommentReference"/>
+        </w:rPr>
+        <w:annotationRef/>
+      </w:r>
+      <w:r>
+        <w:t>check</w:t>
+      </w:r>
+    </w:p>
+  </w:comment>
+  <w:comment w:id="3" w:author="John Desmarais" w:date="2023-06-13T13:28:00Z" w:initials="JD">
+    <w:p>
+      <w:pPr>
+        <w:pStyle w:val="CommentText"/>
+      </w:pPr>
+      <w:r>
+        <w:rPr>
+          <w:rStyle w:val="CommentReference"/>
+        </w:rPr>
+        <w:annotationRef/>
+      </w:r>
+    </w:p>
+  </w:comment>
+  <w:comment w:id="4" w:author="John Desmarais" w:date="2023-06-13T13:33:00Z" w:initials="JD">
+    <w:p>
+      <w:pPr>
+        <w:pStyle w:val="CommentText"/>
+      </w:pPr>
+      <w:r>
+        <w:rPr>
+          <w:rStyle w:val="CommentReference"/>
+        </w:rPr>
+        <w:annotationRef/>
+      </w:r>
+      <w:r>
+        <w:t>fix</w:t>
+      </w:r>
+    </w:p>
+  </w:comment>
+  <w:comment w:id="5" w:author="John Desmarais" w:date="2023-06-13T13:36:00Z" w:initials="JD">
+    <w:p>
+      <w:pPr>
+        <w:pStyle w:val="CommentText"/>
+      </w:pPr>
+      <w:r>
+        <w:rPr>
+          <w:rStyle w:val="CommentReference"/>
+        </w:rPr>
+        <w:annotationRef/>
+      </w:r>
+      <w:r>
+        <w:t>check</w:t>
+      </w:r>
+    </w:p>
+  </w:comment>
+</w:comments>
+</file>
+
+<file path=word/commentsExtended.xml><?xml version="1.0" encoding="utf-8"?>
+<w15:commentsEx xmlns:wpc="http://schemas.microsoft.com/office/word/2010/wordprocessingCanvas" xmlns:cx="http://schemas.microsoft.com/office/drawing/2014/chartex" xmlns:cx1="http://schemas.microsoft.com/office/drawing/2015/9/8/chartex" xmlns:cx2="http://schemas.microsoft.com/office/drawing/2015/10/21/chartex" xmlns:cx3="http://schemas.microsoft.com/office/drawing/2016/5/9/chartex" xmlns:cx4="http://schemas.microsoft.com/office/drawing/2016/5/10/chartex" xmlns:cx5="http://schemas.microsoft.com/office/drawing/2016/5/11/chartex" xmlns:cx6="http://schemas.microsoft.com/office/drawing/2016/5/12/chartex" xmlns:cx7="http://schemas.microsoft.com/office/drawing/2016/5/13/chartex" xmlns:cx8="http://schemas.microsoft.com/office/drawing/2016/5/14/chartex" xmlns:mc="http://schemas.openxmlformats.org/markup-compatibility/2006" xmlns:aink="http://schemas.microsoft.com/office/drawing/2016/ink" xmlns:am3d="http://schemas.microsoft.com/office/drawing/2017/model3d" xmlns:o="urn:schemas-microsoft-com:office:office" xmlns:oel="http://schemas.microsoft.com/office/2019/extlst" xmlns:r="http://schemas.openxmlformats.org/officeDocument/2006/relationships" xmlns:m="http://schemas.openxmlformats.org/officeDocument/2006/math" xmlns:v="urn:schemas-microsoft-com:vml" xmlns:wp14="http://schemas.microsoft.com/office/word/2010/wordprocessingDrawing" xmlns:wp="http://schemas.openxmlformats.org/drawingml/2006/wordprocessingDrawing" xmlns:w10="urn:schemas-microsoft-com:office:word" xmlns:w="http://schemas.openxmlformats.org/wordprocessingml/2006/main" xmlns:w14="http://schemas.microsoft.com/office/word/2010/wordml" xmlns:w15="http://schemas.microsoft.com/office/word/2012/wordml" xmlns:w16cex="http://schemas.microsoft.com/office/word/2018/wordml/cex" xmlns:w16cid="http://schemas.microsoft.com/office/word/2016/wordml/cid" xmlns:w16="http://schemas.microsoft.com/office/word/2018/wordml" xmlns:w16sdtdh="http://schemas.microsoft.com/office/word/2020/wordml/sdtdatahash" xmlns:w16se="http://schemas.microsoft.com/office/word/2015/wordml/symex" xmlns:wpg="http://schemas.microsoft.com/office/word/2010/wordprocessingGroup" xmlns:wpi="http://schemas.microsoft.com/office/word/2010/wordprocessingInk" xmlns:wne="http://schemas.microsoft.com/office/word/2006/wordml" xmlns:wps="http://schemas.microsoft.com/office/word/2010/wordprocessingShape" mc:Ignorable="w14 w15 w16se w16cid w16 w16cex w16sdtdh wp14">
+  <w15:commentEx w15:paraId="0E85FB7B" w15:done="0"/>
+  <w15:commentEx w15:paraId="5D8EA7A6" w15:done="0"/>
+  <w15:commentEx w15:paraId="3116B9DE" w15:done="0"/>
+  <w15:commentEx w15:paraId="7F28CF93" w15:done="0"/>
+  <w15:commentEx w15:paraId="0DD07B09" w15:done="0"/>
+  <w15:commentEx w15:paraId="3144FB7B" w15:done="0"/>
+</w15:commentsEx>
+</file>
+
+<file path=word/commentsExtensible.xml><?xml version="1.0" encoding="utf-8"?>
+<w16cex:commentsExtensible xmlns:wpc="http://schemas.microsoft.com/office/word/2010/wordprocessingCanvas" xmlns:cx="http://schemas.microsoft.com/office/drawing/2014/chartex" xmlns:cx1="http://schemas.microsoft.com/office/drawing/2015/9/8/chartex" xmlns:cx2="http://schemas.microsoft.com/office/drawing/2015/10/21/chartex" xmlns:cx3="http://schemas.microsoft.com/office/drawing/2016/5/9/chartex" xmlns:cx4="http://schemas.microsoft.com/office/drawing/2016/5/10/chartex" xmlns:cx5="http://schemas.microsoft.com/office/drawing/2016/5/11/chartex" xmlns:cx6="http://schemas.microsoft.com/office/drawing/2016/5/12/chartex" xmlns:cx7="http://schemas.microsoft.com/office/drawing/2016/5/13/chartex" xmlns:cx8="http://schemas.microsoft.com/office/drawing/2016/5/14/chartex" xmlns:mc="http://schemas.openxmlformats.org/markup-compatibility/2006" xmlns:aink="http://schemas.microsoft.com/office/drawing/2016/ink" xmlns:am3d="http://schemas.microsoft.com/office/drawing/2017/model3d" xmlns:o="urn:schemas-microsoft-com:office:office" xmlns:oel="http://schemas.microsoft.com/office/2019/extlst" xmlns:r="http://schemas.openxmlformats.org/officeDocument/2006/relationships" xmlns:m="http://schemas.openxmlformats.org/officeDocument/2006/math" xmlns:v="urn:schemas-microsoft-com:vml" xmlns:wp14="http://schemas.microsoft.com/office/word/2010/wordprocessingDrawing" xmlns:wp="http://schemas.openxmlformats.org/drawingml/2006/wordprocessingDrawing" xmlns:w10="urn:schemas-microsoft-com:office:word" xmlns:w="http://schemas.openxmlformats.org/wordprocessingml/2006/main" xmlns:w14="http://schemas.microsoft.com/office/word/2010/wordml" xmlns:w15="http://schemas.microsoft.com/office/word/2012/wordml" xmlns:w16cex="http://schemas.microsoft.com/office/word/2018/wordml/cex" xmlns:w16cid="http://schemas.microsoft.com/office/word/2016/wordml/cid" xmlns:w16="http://schemas.microsoft.com/office/word/2018/wordml" xmlns:w16sdtdh="http://schemas.microsoft.com/office/word/2020/wordml/sdtdatahash" xmlns:w16se="http://schemas.microsoft.com/office/word/2015/wordml/symex" xmlns:wpg="http://schemas.microsoft.com/office/word/2010/wordprocessingGroup" xmlns:wpi="http://schemas.microsoft.com/office/word/2010/wordprocessingInk" xmlns:wne="http://schemas.microsoft.com/office/word/2006/wordml" xmlns:wps="http://schemas.microsoft.com/office/word/2010/wordprocessingShape" mc:Ignorable="w14 w15 w16se w16cid w16 w16cex w16sdtdh wp14">
+  <w16cex:commentExtensible w16cex:durableId="2832EC57" w16cex:dateUtc="2023-06-13T17:23:00Z"/>
+  <w16cex:commentExtensible w16cex:durableId="2832ECAA" w16cex:dateUtc="2023-06-13T17:24:00Z"/>
+  <w16cex:commentExtensible w16cex:durableId="2832ECE1" w16cex:dateUtc="2023-06-13T17:25:00Z"/>
+  <w16cex:commentExtensible w16cex:durableId="2832ED8C" w16cex:dateUtc="2023-06-13T17:28:00Z"/>
+  <w16cex:commentExtensible w16cex:durableId="2832EEC6" w16cex:dateUtc="2023-06-13T17:33:00Z"/>
+  <w16cex:commentExtensible w16cex:durableId="2832EF41" w16cex:dateUtc="2023-06-13T17:36:00Z"/>
+</w16cex:commentsExtensible>
+</file>
+
+<file path=word/commentsIds.xml><?xml version="1.0" encoding="utf-8"?>
+<w16cid:commentsIds xmlns:wpc="http://schemas.microsoft.com/office/word/2010/wordprocessingCanvas" xmlns:cx="http://schemas.microsoft.com/office/drawing/2014/chartex" xmlns:cx1="http://schemas.microsoft.com/office/drawing/2015/9/8/chartex" xmlns:cx2="http://schemas.microsoft.com/office/drawing/2015/10/21/chartex" xmlns:cx3="http://schemas.microsoft.com/office/drawing/2016/5/9/chartex" xmlns:cx4="http://schemas.microsoft.com/office/drawing/2016/5/10/chartex" xmlns:cx5="http://schemas.microsoft.com/office/drawing/2016/5/11/chartex" xmlns:cx6="http://schemas.microsoft.com/office/drawing/2016/5/12/chartex" xmlns:cx7="http://schemas.microsoft.com/office/drawing/2016/5/13/chartex" xmlns:cx8="http://schemas.microsoft.com/office/drawing/2016/5/14/chartex" xmlns:mc="http://schemas.openxmlformats.org/markup-compatibility/2006" xmlns:aink="http://schemas.microsoft.com/office/drawing/2016/ink" xmlns:am3d="http://schemas.microsoft.com/office/drawing/2017/model3d" xmlns:o="urn:schemas-microsoft-com:office:office" xmlns:oel="http://schemas.microsoft.com/office/2019/extlst" xmlns:r="http://schemas.openxmlformats.org/officeDocument/2006/relationships" xmlns:m="http://schemas.openxmlformats.org/officeDocument/2006/math" xmlns:v="urn:schemas-microsoft-com:vml" xmlns:wp14="http://schemas.microsoft.com/office/word/2010/wordprocessingDrawing" xmlns:wp="http://schemas.openxmlformats.org/drawingml/2006/wordprocessingDrawing" xmlns:w10="urn:schemas-microsoft-com:office:word" xmlns:w="http://schemas.openxmlformats.org/wordprocessingml/2006/main" xmlns:w14="http://schemas.microsoft.com/office/word/2010/wordml" xmlns:w15="http://schemas.microsoft.com/office/word/2012/wordml" xmlns:w16cex="http://schemas.microsoft.com/office/word/2018/wordml/cex" xmlns:w16cid="http://schemas.microsoft.com/office/word/2016/wordml/cid" xmlns:w16="http://schemas.microsoft.com/office/word/2018/wordml" xmlns:w16sdtdh="http://schemas.microsoft.com/office/word/2020/wordml/sdtdatahash" xmlns:w16se="http://schemas.microsoft.com/office/word/2015/wordml/symex" xmlns:wpg="http://schemas.microsoft.com/office/word/2010/wordprocessingGroup" xmlns:wpi="http://schemas.microsoft.com/office/word/2010/wordprocessingInk" xmlns:wne="http://schemas.microsoft.com/office/word/2006/wordml" xmlns:wps="http://schemas.microsoft.com/office/word/2010/wordprocessingShape" mc:Ignorable="w14 w15 w16se w16cid w16 w16cex w16sdtdh wp14">
+  <w16cid:commentId w16cid:paraId="0E85FB7B" w16cid:durableId="2832EC57"/>
+  <w16cid:commentId w16cid:paraId="5D8EA7A6" w16cid:durableId="2832ECAA"/>
+  <w16cid:commentId w16cid:paraId="3116B9DE" w16cid:durableId="2832ECE1"/>
+  <w16cid:commentId w16cid:paraId="7F28CF93" w16cid:durableId="2832ED8C"/>
+  <w16cid:commentId w16cid:paraId="0DD07B09" w16cid:durableId="2832EEC6"/>
+  <w16cid:commentId w16cid:paraId="3144FB7B" w16cid:durableId="2832EF41"/>
+</w16cid:commentsIds>
+</file>
+
 <file path=word/numbering.xml><?xml version="1.0" encoding="utf-8"?>
 <w:numbering xmlns:wpc="http://schemas.microsoft.com/office/word/2010/wordprocessingCanvas" xmlns:cx="http://schemas.microsoft.com/office/drawing/2014/chartex" xmlns:cx1="http://schemas.microsoft.com/office/drawing/2015/9/8/chartex" xmlns:cx2="http://schemas.microsoft.com/office/drawing/2015/10/21/chartex" xmlns:cx3="http://schemas.microsoft.com/office/drawing/2016/5/9/chartex" xmlns:cx4="http://schemas.microsoft.com/office/drawing/2016/5/10/chartex" xmlns:cx5="http://schemas.microsoft.com/office/drawing/2016/5/11/chartex" xmlns:cx6="http://schemas.microsoft.com/office/drawing/2016/5/12/chartex" xmlns:cx7="http://schemas.microsoft.com/office/drawing/2016/5/13/chartex" xmlns:cx8="http://schemas.microsoft.com/office/drawing/2016/5/14/chartex" xmlns:mc="http://schemas.openxmlformats.org/markup-compatibility/2006" xmlns:aink="http://schemas.microsoft.com/office/drawing/2016/ink" xmlns:am3d="http://schemas.microsoft.com/office/drawing/2017/model3d" xmlns:o="urn:schemas-microsoft-com:office:office" xmlns:oel="http://schemas.microsoft.com/office/2019/extlst" xmlns:r="http://schemas.openxmlformats.org/officeDocument/2006/relationships" xmlns:m="http://schemas.openxmlformats.org/officeDocument/2006/math" xmlns:v="urn:schemas-microsoft-com:vml" xmlns:wp14="http://schemas.microsoft.com/office/word/2010/wordprocessingDrawing" xmlns:wp="http://schemas.openxmlformats.org/drawingml/2006/wordprocessingDrawing" xmlns:w10="urn:schemas-microsoft-com:office:word" xmlns:w="http://schemas.openxmlformats.org/wordprocessingml/2006/main" xmlns:w14="http://schemas.microsoft.com/office/word/2010/wordml" xmlns:w15="http://schemas.microsoft.com/office/word/2012/wordml" xmlns:w16cex="http://schemas.microsoft.com/office/word/2018/wordml/cex" xmlns:w16cid="http://schemas.microsoft.com/office/word/2016/wordml/cid" xmlns:w16="http://schemas.microsoft.com/office/word/2018/wordml" xmlns:w16sdtdh="http://schemas.microsoft.com/office/word/2020/wordml/sdtdatahash" xmlns:w16se="http://schemas.microsoft.com/office/word/2015/wordml/symex" xmlns:wpg="http://schemas.microsoft.com/office/word/2010/wordprocessingGroup" xmlns:wpi="http://schemas.microsoft.com/office/word/2010/wordprocessingInk" xmlns:wne="http://schemas.microsoft.com/office/word/2006/wordml" xmlns:wps="http://schemas.microsoft.com/office/word/2010/wordprocessingShape" mc:Ignorable="w14 w15 w16se w16cid w16 w16cex w16sdtdh wp14">
   <w:abstractNum w:abstractNumId="0" w15:restartNumberingAfterBreak="0">
+    <w:nsid w:val="1A77724D"/>
+    <w:multiLevelType w:val="hybridMultilevel"/>
+    <w:tmpl w:val="82486E22"/>
+    <w:lvl w:ilvl="0" w:tplc="04090001">
+      <w:start w:val="1"/>
+      <w:numFmt w:val="bullet"/>
+      <w:lvlText w:val=""/>
+      <w:lvlJc w:val="left"/>
+      <w:pPr>
+        <w:ind w:left="720" w:hanging="360"/>
+      </w:pPr>
+      <w:rPr>
+        <w:rFonts w:ascii="Symbol" w:hAnsi="Symbol" w:hint="default"/>
+      </w:rPr>
+    </w:lvl>
+    <w:lvl w:ilvl="1" w:tplc="04090003" w:tentative="1">
+      <w:start w:val="1"/>
+      <w:numFmt w:val="bullet"/>
+      <w:lvlText w:val="o"/>
+      <w:lvlJc w:val="left"/>
+      <w:pPr>
+        <w:ind w:left="1440" w:hanging="360"/>
+      </w:pPr>
+      <w:rPr>
+        <w:rFonts w:ascii="Courier New" w:hAnsi="Courier New" w:hint="default"/>
+      </w:rPr>
+    </w:lvl>
+    <w:lvl w:ilvl="2" w:tplc="04090005" w:tentative="1">
+      <w:start w:val="1"/>
+      <w:numFmt w:val="bullet"/>
+      <w:lvlText w:val=""/>
+      <w:lvlJc w:val="left"/>
+      <w:pPr>
+        <w:ind w:left="2160" w:hanging="360"/>
+      </w:pPr>
+      <w:rPr>
+        <w:rFonts w:ascii="Wingdings" w:hAnsi="Wingdings" w:hint="default"/>
+      </w:rPr>
+    </w:lvl>
+    <w:lvl w:ilvl="3" w:tplc="04090001" w:tentative="1">
+      <w:start w:val="1"/>
+      <w:numFmt w:val="bullet"/>
+      <w:lvlText w:val=""/>
+      <w:lvlJc w:val="left"/>
+      <w:pPr>
+        <w:ind w:left="2880" w:hanging="360"/>
+      </w:pPr>
+      <w:rPr>
+        <w:rFonts w:ascii="Symbol" w:hAnsi="Symbol" w:hint="default"/>
+      </w:rPr>
+    </w:lvl>
+    <w:lvl w:ilvl="4" w:tplc="04090003" w:tentative="1">
+      <w:start w:val="1"/>
+      <w:numFmt w:val="bullet"/>
+      <w:lvlText w:val="o"/>
+      <w:lvlJc w:val="left"/>
+      <w:pPr>
+        <w:ind w:left="3600" w:hanging="360"/>
+      </w:pPr>
+      <w:rPr>
+        <w:rFonts w:ascii="Courier New" w:hAnsi="Courier New" w:hint="default"/>
+      </w:rPr>
+    </w:lvl>
+    <w:lvl w:ilvl="5" w:tplc="04090005" w:tentative="1">
+      <w:start w:val="1"/>
+      <w:numFmt w:val="bullet"/>
+      <w:lvlText w:val=""/>
+      <w:lvlJc w:val="left"/>
+      <w:pPr>
+        <w:ind w:left="4320" w:hanging="360"/>
+      </w:pPr>
+      <w:rPr>
+        <w:rFonts w:ascii="Wingdings" w:hAnsi="Wingdings" w:hint="default"/>
+      </w:rPr>
+    </w:lvl>
+    <w:lvl w:ilvl="6" w:tplc="04090001" w:tentative="1">
+      <w:start w:val="1"/>
+      <w:numFmt w:val="bullet"/>
+      <w:lvlText w:val=""/>
+      <w:lvlJc w:val="left"/>
+      <w:pPr>
+        <w:ind w:left="5040" w:hanging="360"/>
+      </w:pPr>
+      <w:rPr>
+        <w:rFonts w:ascii="Symbol" w:hAnsi="Symbol" w:hint="default"/>
+      </w:rPr>
+    </w:lvl>
+    <w:lvl w:ilvl="7" w:tplc="04090003" w:tentative="1">
+      <w:start w:val="1"/>
+      <w:numFmt w:val="bullet"/>
+      <w:lvlText w:val="o"/>
+      <w:lvlJc w:val="left"/>
+      <w:pPr>
+        <w:ind w:left="5760" w:hanging="360"/>
+      </w:pPr>
+      <w:rPr>
+        <w:rFonts w:ascii="Courier New" w:hAnsi="Courier New" w:hint="default"/>
+      </w:rPr>
+    </w:lvl>
+    <w:lvl w:ilvl="8" w:tplc="04090005" w:tentative="1">
+      <w:start w:val="1"/>
+      <w:numFmt w:val="bullet"/>
+      <w:lvlText w:val=""/>
+      <w:lvlJc w:val="left"/>
+      <w:pPr>
+        <w:ind w:left="6480" w:hanging="360"/>
+      </w:pPr>
+      <w:rPr>
+        <w:rFonts w:ascii="Wingdings" w:hAnsi="Wingdings" w:hint="default"/>
+      </w:rPr>
+    </w:lvl>
+  </w:abstractNum>
+  <w:abstractNum w:abstractNumId="1" w15:restartNumberingAfterBreak="0">
     <w:nsid w:val="422246A3"/>
     <w:multiLevelType w:val="hybridMultilevel"/>
     <w:tmpl w:val="82708534"/>
@@ -211,7 +2444,7 @@
       </w:pPr>
     </w:lvl>
   </w:abstractNum>
-  <w:abstractNum w:abstractNumId="1" w15:restartNumberingAfterBreak="0">
+  <w:abstractNum w:abstractNumId="2" w15:restartNumberingAfterBreak="0">
     <w:nsid w:val="4DE62D41"/>
     <w:multiLevelType w:val="hybridMultilevel"/>
     <w:tmpl w:val="4886C80C"/>
@@ -324,7 +2557,7 @@
       </w:rPr>
     </w:lvl>
   </w:abstractNum>
-  <w:abstractNum w:abstractNumId="2" w15:restartNumberingAfterBreak="0">
+  <w:abstractNum w:abstractNumId="3" w15:restartNumberingAfterBreak="0">
     <w:nsid w:val="535229D0"/>
     <w:multiLevelType w:val="hybridMultilevel"/>
     <w:tmpl w:val="DF02028C"/>
@@ -414,15 +2647,26 @@
     </w:lvl>
   </w:abstractNum>
   <w:num w:numId="1" w16cid:durableId="95635871">
+    <w:abstractNumId w:val="2"/>
+  </w:num>
+  <w:num w:numId="2" w16cid:durableId="612514301">
+    <w:abstractNumId w:val="3"/>
+  </w:num>
+  <w:num w:numId="3" w16cid:durableId="988245777">
     <w:abstractNumId w:val="1"/>
   </w:num>
-  <w:num w:numId="2" w16cid:durableId="612514301">
-    <w:abstractNumId w:val="2"/>
-  </w:num>
-  <w:num w:numId="3" w16cid:durableId="988245777">
+  <w:num w:numId="4" w16cid:durableId="41365571">
     <w:abstractNumId w:val="0"/>
   </w:num>
 </w:numbering>
+</file>
+
+<file path=word/people.xml><?xml version="1.0" encoding="utf-8"?>
+<w15:people xmlns:wpc="http://schemas.microsoft.com/office/word/2010/wordprocessingCanvas" xmlns:cx="http://schemas.microsoft.com/office/drawing/2014/chartex" xmlns:cx1="http://schemas.microsoft.com/office/drawing/2015/9/8/chartex" xmlns:cx2="http://schemas.microsoft.com/office/drawing/2015/10/21/chartex" xmlns:cx3="http://schemas.microsoft.com/office/drawing/2016/5/9/chartex" xmlns:cx4="http://schemas.microsoft.com/office/drawing/2016/5/10/chartex" xmlns:cx5="http://schemas.microsoft.com/office/drawing/2016/5/11/chartex" xmlns:cx6="http://schemas.microsoft.com/office/drawing/2016/5/12/chartex" xmlns:cx7="http://schemas.microsoft.com/office/drawing/2016/5/13/chartex" xmlns:cx8="http://schemas.microsoft.com/office/drawing/2016/5/14/chartex" xmlns:mc="http://schemas.openxmlformats.org/markup-compatibility/2006" xmlns:aink="http://schemas.microsoft.com/office/drawing/2016/ink" xmlns:am3d="http://schemas.microsoft.com/office/drawing/2017/model3d" xmlns:o="urn:schemas-microsoft-com:office:office" xmlns:oel="http://schemas.microsoft.com/office/2019/extlst" xmlns:r="http://schemas.openxmlformats.org/officeDocument/2006/relationships" xmlns:m="http://schemas.openxmlformats.org/officeDocument/2006/math" xmlns:v="urn:schemas-microsoft-com:vml" xmlns:wp14="http://schemas.microsoft.com/office/word/2010/wordprocessingDrawing" xmlns:wp="http://schemas.openxmlformats.org/drawingml/2006/wordprocessingDrawing" xmlns:w10="urn:schemas-microsoft-com:office:word" xmlns:w="http://schemas.openxmlformats.org/wordprocessingml/2006/main" xmlns:w14="http://schemas.microsoft.com/office/word/2010/wordml" xmlns:w15="http://schemas.microsoft.com/office/word/2012/wordml" xmlns:w16cex="http://schemas.microsoft.com/office/word/2018/wordml/cex" xmlns:w16cid="http://schemas.microsoft.com/office/word/2016/wordml/cid" xmlns:w16="http://schemas.microsoft.com/office/word/2018/wordml" xmlns:w16sdtdh="http://schemas.microsoft.com/office/word/2020/wordml/sdtdatahash" xmlns:w16se="http://schemas.microsoft.com/office/word/2015/wordml/symex" xmlns:wpg="http://schemas.microsoft.com/office/word/2010/wordprocessingGroup" xmlns:wpi="http://schemas.microsoft.com/office/word/2010/wordprocessingInk" xmlns:wne="http://schemas.microsoft.com/office/word/2006/wordml" xmlns:wps="http://schemas.microsoft.com/office/word/2010/wordprocessingShape" mc:Ignorable="w14 w15 w16se w16cid w16 w16cex w16sdtdh wp14">
+  <w15:person w15:author="John Desmarais">
+    <w15:presenceInfo w15:providerId="AD" w15:userId="S::jdesmarais@BERKELEY.EDU::3c5803b3-77bb-4631-bcc8-3683e5805137"/>
+  </w15:person>
+</w15:people>
 </file>
 
 <file path=word/styles.xml><?xml version="1.0" encoding="utf-8"?>
@@ -972,6 +3216,20 @@
       <w:szCs w:val="20"/>
     </w:rPr>
   </w:style>
+  <w:style w:type="paragraph" w:customStyle="1" w:styleId="Default">
+    <w:name w:val="Default"/>
+    <w:rsid w:val="00770D96"/>
+    <w:pPr>
+      <w:adjustRightInd w:val="0"/>
+      <w:ind w:firstLine="360"/>
+    </w:pPr>
+    <w:rPr>
+      <w:rFonts w:ascii="CMB X 12" w:eastAsia="Times New Roman" w:hAnsi="CMB X 12" w:cs="CMB X 12"/>
+      <w:color w:val="000000"/>
+      <w:sz w:val="24"/>
+      <w:szCs w:val="24"/>
+    </w:rPr>
+  </w:style>
 </w:styles>
 </file>
 
@@ -1256,4 +3514,16 @@
   <a:objectDefaults/>
   <a:extraClrSchemeLst/>
 </a:theme>
+</file>
+
+<file path=customXml/item1.xml><?xml version="1.0" encoding="utf-8"?>
+<b:Sources xmlns:b="http://schemas.openxmlformats.org/officeDocument/2006/bibliography" xmlns="http://schemas.openxmlformats.org/officeDocument/2006/bibliography" SelectedStyle="/APASixthEditionOfficeOnline.xsl" StyleName="APA" Version="6"/>
+</file>
+
+<file path=customXml/itemProps1.xml><?xml version="1.0" encoding="utf-8"?>
+<ds:datastoreItem xmlns:ds="http://schemas.openxmlformats.org/officeDocument/2006/customXml" ds:itemID="{CF3C5A77-D148-7348-91E0-146A4799A27D}">
+  <ds:schemaRefs>
+    <ds:schemaRef ds:uri="http://schemas.openxmlformats.org/officeDocument/2006/bibliography"/>
+  </ds:schemaRefs>
+</ds:datastoreItem>
 </file>
</xml_diff>